<commit_message>
Modify documents to use AMAP instead of AgileLink
</commit_message>
<xml_diff>
--- a/doc/AMAP Architecture Specification.docx
+++ b/doc/AMAP Architecture Specification.docx
@@ -6,8 +6,18 @@
       <w:pPr>
         <w:pStyle w:val="Title"/>
       </w:pPr>
-      <w:r>
-        <w:t>Agile Link Architecture Specification</w:t>
+      <w:del w:id="0" w:author="Brian King" w:date="2015-07-15T10:23:00Z">
+        <w:r>
+          <w:delText>Agile Link</w:delText>
+        </w:r>
+      </w:del>
+      <w:ins w:id="1" w:author="Brian King" w:date="2015-07-15T10:23:00Z">
+        <w:r>
+          <w:t>AMAP</w:t>
+        </w:r>
+      </w:ins>
+      <w:r>
+        <w:t xml:space="preserve"> Architecture Specification</w:t>
       </w:r>
     </w:p>
     <w:p>
@@ -48,7 +58,20 @@
     </w:p>
     <w:p>
       <w:r>
-        <w:t xml:space="preserve">The Agile Link SDK is a software development kit </w:t>
+        <w:t xml:space="preserve">The </w:t>
+      </w:r>
+      <w:del w:id="2" w:author="Brian King" w:date="2015-07-15T10:23:00Z">
+        <w:r>
+          <w:delText>Agile Link</w:delText>
+        </w:r>
+      </w:del>
+      <w:ins w:id="3" w:author="Brian King" w:date="2015-07-15T10:23:00Z">
+        <w:r>
+          <w:t>AMAP</w:t>
+        </w:r>
+      </w:ins>
+      <w:r>
+        <w:t xml:space="preserve"> SDK is a software development kit </w:t>
       </w:r>
       <w:r>
         <w:t xml:space="preserve">created </w:t>
@@ -60,15 +83,23 @@
     <w:p/>
     <w:p>
       <w:r>
-        <w:t xml:space="preserve">The goal of the Agile Link SDK is to make it as easy as possible </w:t>
-      </w:r>
-      <w:r>
-        <w:t xml:space="preserve">to create iOS and Android applications that use the Ayla network </w:t>
-      </w:r>
-      <w:bookmarkStart w:id="0" w:name="_GoBack"/>
-      <w:bookmarkEnd w:id="0"/>
-      <w:r>
-        <w:t>of connected devices. The app can be easily customized for look and feel as well as supporting custom devices with minimal effort.</w:t>
+        <w:t xml:space="preserve">The goal of the </w:t>
+      </w:r>
+      <w:del w:id="4" w:author="Brian King" w:date="2015-07-15T10:23:00Z">
+        <w:r>
+          <w:delText>Agile Link</w:delText>
+        </w:r>
+      </w:del>
+      <w:ins w:id="5" w:author="Brian King" w:date="2015-07-15T10:23:00Z">
+        <w:r>
+          <w:t>AMAP</w:t>
+        </w:r>
+      </w:ins>
+      <w:r>
+        <w:t xml:space="preserve"> SDK is to make it as easy as possible </w:t>
+      </w:r>
+      <w:r>
+        <w:t>to create iOS and Android applications that use the Ayla network of connected devices. The app can be easily customized for look and feel as well as supporting custom devices with minimal effort.</w:t>
       </w:r>
     </w:p>
     <w:p>
@@ -89,8 +120,18 @@
       <w:pPr>
         <w:pStyle w:val="Heading2"/>
       </w:pPr>
-      <w:r>
-        <w:t>Agile Link Functionality</w:t>
+      <w:del w:id="6" w:author="Brian King" w:date="2015-07-15T10:23:00Z">
+        <w:r>
+          <w:delText>Agile Link</w:delText>
+        </w:r>
+      </w:del>
+      <w:ins w:id="7" w:author="Brian King" w:date="2015-07-15T10:23:00Z">
+        <w:r>
+          <w:t>AMAP</w:t>
+        </w:r>
+      </w:ins>
+      <w:r>
+        <w:t xml:space="preserve"> Functionality</w:t>
       </w:r>
     </w:p>
     <w:p/>
@@ -418,7 +459,33 @@
     <w:p/>
     <w:p>
       <w:r>
-        <w:t xml:space="preserve">To facilitate ease of development, the Agile Link SDK will be distributed as a functional application built to use The sample application will use / derive from the classes provided in the Agile Link SDK as an example of how a developer might use the SDK to implement </w:t>
+        <w:t xml:space="preserve">To facilitate ease of development, the </w:t>
+      </w:r>
+      <w:del w:id="8" w:author="Brian King" w:date="2015-07-15T10:23:00Z">
+        <w:r>
+          <w:delText>Agile Link</w:delText>
+        </w:r>
+      </w:del>
+      <w:ins w:id="9" w:author="Brian King" w:date="2015-07-15T10:23:00Z">
+        <w:r>
+          <w:t>AMAP</w:t>
+        </w:r>
+      </w:ins>
+      <w:r>
+        <w:t xml:space="preserve"> SDK will be distributed as a functional application built to use The sample application will use / derive from the classes provided in the </w:t>
+      </w:r>
+      <w:del w:id="10" w:author="Brian King" w:date="2015-07-15T10:23:00Z">
+        <w:r>
+          <w:delText>Agile Link</w:delText>
+        </w:r>
+      </w:del>
+      <w:ins w:id="11" w:author="Brian King" w:date="2015-07-15T10:23:00Z">
+        <w:r>
+          <w:t>AMAP</w:t>
+        </w:r>
+      </w:ins>
+      <w:r>
+        <w:t xml:space="preserve"> SDK as an example of how a developer might use the SDK to implement </w:t>
       </w:r>
       <w:r>
         <w:t>a client’s own devices.</w:t>
@@ -3057,11 +3124,18 @@
       </w:r>
     </w:p>
     <w:p>
-      <w:proofErr w:type="spellStart"/>
-      <w:r>
-        <w:t>AgileLink</w:t>
-      </w:r>
-      <w:proofErr w:type="spellEnd"/>
+      <w:bookmarkStart w:id="12" w:name="_GoBack"/>
+      <w:del w:id="13" w:author="Brian King" w:date="2015-07-15T10:23:00Z">
+        <w:r>
+          <w:delText>AgileLink</w:delText>
+        </w:r>
+      </w:del>
+      <w:bookmarkEnd w:id="12"/>
+      <w:ins w:id="14" w:author="Brian King" w:date="2015-07-15T10:23:00Z">
+        <w:r>
+          <w:t>AMAP</w:t>
+        </w:r>
+      </w:ins>
       <w:r>
         <w:t xml:space="preserve"> initially has support for two device types: The Ayla EVB, and the smart plug. There are two Device-derived classes in the project, </w:t>
       </w:r>
@@ -3670,8 +3744,18 @@
         <w:pStyle w:val="Heading1"/>
       </w:pPr>
       <w:r>
-        <w:t>Building Agile Link</w:t>
-      </w:r>
+        <w:t xml:space="preserve">Building </w:t>
+      </w:r>
+      <w:del w:id="15" w:author="Brian King" w:date="2015-07-15T10:23:00Z">
+        <w:r>
+          <w:delText>Agile Link</w:delText>
+        </w:r>
+      </w:del>
+      <w:ins w:id="16" w:author="Brian King" w:date="2015-07-15T10:23:00Z">
+        <w:r>
+          <w:t>AMAP</w:t>
+        </w:r>
+      </w:ins>
     </w:p>
     <w:p>
       <w:pPr>

</xml_diff>

<commit_message>
Minor changes for the 4.2.0 release
</commit_message>
<xml_diff>
--- a/doc/AMAP Architecture Specification.docx
+++ b/doc/AMAP Architecture Specification.docx
@@ -6,16 +6,11 @@
       <w:pPr>
         <w:pStyle w:val="Title"/>
       </w:pPr>
-      <w:del w:id="0" w:author="Brian King" w:date="2015-07-15T10:23:00Z">
-        <w:r>
-          <w:delText>Agile Link</w:delText>
-        </w:r>
-      </w:del>
-      <w:ins w:id="1" w:author="Brian King" w:date="2015-07-15T10:23:00Z">
-        <w:r>
-          <w:t>AMAP</w:t>
-        </w:r>
-      </w:ins>
+      <w:bookmarkStart w:id="0" w:name="_GoBack"/>
+      <w:bookmarkEnd w:id="0"/>
+      <w:r>
+        <w:t>AMAP</w:t>
+      </w:r>
       <w:r>
         <w:t xml:space="preserve"> Architecture Specification</w:t>
       </w:r>
@@ -24,14 +19,12 @@
       <w:pPr>
         <w:pStyle w:val="Subtitle"/>
       </w:pPr>
-      <w:proofErr w:type="gramStart"/>
       <w:r>
         <w:t>v0.</w:t>
       </w:r>
       <w:r>
         <w:t>6</w:t>
       </w:r>
-      <w:proofErr w:type="gramEnd"/>
       <w:r>
         <w:t xml:space="preserve"> </w:t>
       </w:r>
@@ -60,16 +53,9 @@
       <w:r>
         <w:t xml:space="preserve">The </w:t>
       </w:r>
-      <w:del w:id="2" w:author="Brian King" w:date="2015-07-15T10:23:00Z">
-        <w:r>
-          <w:delText>Agile Link</w:delText>
-        </w:r>
-      </w:del>
-      <w:ins w:id="3" w:author="Brian King" w:date="2015-07-15T10:23:00Z">
-        <w:r>
-          <w:t>AMAP</w:t>
-        </w:r>
-      </w:ins>
+      <w:r>
+        <w:t>AMAP</w:t>
+      </w:r>
       <w:r>
         <w:t xml:space="preserve"> SDK is a software development kit </w:t>
       </w:r>
@@ -85,16 +71,9 @@
       <w:r>
         <w:t xml:space="preserve">The goal of the </w:t>
       </w:r>
-      <w:del w:id="4" w:author="Brian King" w:date="2015-07-15T10:23:00Z">
-        <w:r>
-          <w:delText>Agile Link</w:delText>
-        </w:r>
-      </w:del>
-      <w:ins w:id="5" w:author="Brian King" w:date="2015-07-15T10:23:00Z">
-        <w:r>
-          <w:t>AMAP</w:t>
-        </w:r>
-      </w:ins>
+      <w:r>
+        <w:t>AMAP</w:t>
+      </w:r>
       <w:r>
         <w:t xml:space="preserve"> SDK is to make it as easy as possible </w:t>
       </w:r>
@@ -120,16 +99,9 @@
       <w:pPr>
         <w:pStyle w:val="Heading2"/>
       </w:pPr>
-      <w:del w:id="6" w:author="Brian King" w:date="2015-07-15T10:23:00Z">
-        <w:r>
-          <w:delText>Agile Link</w:delText>
-        </w:r>
-      </w:del>
-      <w:ins w:id="7" w:author="Brian King" w:date="2015-07-15T10:23:00Z">
-        <w:r>
-          <w:t>AMAP</w:t>
-        </w:r>
-      </w:ins>
+      <w:r>
+        <w:t>AMAP</w:t>
+      </w:r>
       <w:r>
         <w:t xml:space="preserve"> Functionality</w:t>
       </w:r>
@@ -437,15 +409,7 @@
     <w:p/>
     <w:p>
       <w:r>
-        <w:t xml:space="preserve">The iOS version of the app should support </w:t>
-      </w:r>
-      <w:proofErr w:type="spellStart"/>
-      <w:r>
-        <w:t>Xcode</w:t>
-      </w:r>
-      <w:proofErr w:type="spellEnd"/>
-      <w:r>
-        <w:t xml:space="preserve"> 6.1 and iOS 7 at a minimum.</w:t>
+        <w:t>The iOS version of the app should support Xcode 6.1 and iOS 7 at a minimum.</w:t>
       </w:r>
     </w:p>
     <w:p>
@@ -461,29 +425,15 @@
       <w:r>
         <w:t xml:space="preserve">To facilitate ease of development, the </w:t>
       </w:r>
-      <w:del w:id="8" w:author="Brian King" w:date="2015-07-15T10:23:00Z">
-        <w:r>
-          <w:delText>Agile Link</w:delText>
-        </w:r>
-      </w:del>
-      <w:ins w:id="9" w:author="Brian King" w:date="2015-07-15T10:23:00Z">
-        <w:r>
-          <w:t>AMAP</w:t>
-        </w:r>
-      </w:ins>
+      <w:r>
+        <w:t>AMAP</w:t>
+      </w:r>
       <w:r>
         <w:t xml:space="preserve"> SDK will be distributed as a functional application built to use The sample application will use / derive from the classes provided in the </w:t>
       </w:r>
-      <w:del w:id="10" w:author="Brian King" w:date="2015-07-15T10:23:00Z">
-        <w:r>
-          <w:delText>Agile Link</w:delText>
-        </w:r>
-      </w:del>
-      <w:ins w:id="11" w:author="Brian King" w:date="2015-07-15T10:23:00Z">
-        <w:r>
-          <w:t>AMAP</w:t>
-        </w:r>
-      </w:ins>
+      <w:r>
+        <w:t>AMAP</w:t>
+      </w:r>
       <w:r>
         <w:t xml:space="preserve"> SDK as an example of how a developer might use the SDK to implement </w:t>
       </w:r>
@@ -738,13 +688,8 @@
         </w:numPr>
       </w:pPr>
       <w:r>
-        <w:t xml:space="preserve">Contains </w:t>
-      </w:r>
-      <w:proofErr w:type="spellStart"/>
-      <w:r>
-        <w:t>AylaDevice</w:t>
-      </w:r>
-      <w:proofErr w:type="spellEnd"/>
+        <w:t>Contains AylaDevice</w:t>
+      </w:r>
       <w:r>
         <w:t xml:space="preserve"> object</w:t>
       </w:r>
@@ -950,43 +895,1594 @@
     </w:p>
     <w:p>
       <w:r>
-        <w:t xml:space="preserve">On Android platforms, </w:t>
-      </w:r>
-      <w:proofErr w:type="gramStart"/>
-      <w:r>
-        <w:t>objects can be notified by implementing a listener interface and registering themselves with the appropriate system object</w:t>
-      </w:r>
-      <w:proofErr w:type="gramEnd"/>
+        <w:t>On Android platforms, objects can be notified by implementing a listener interface and registering themselves with the appropriate system object.</w:t>
+      </w:r>
+    </w:p>
+    <w:p/>
+    <w:p>
+      <w:r>
+        <w:t xml:space="preserve">On iOS devices, objects can be notified by registering for notifications via the </w:t>
+      </w:r>
+      <w:proofErr w:type="spellStart"/>
+      <w:r>
+        <w:t>NSNotificationCenter</w:t>
+      </w:r>
+      <w:proofErr w:type="spellEnd"/>
       <w:r>
         <w:t>.</w:t>
       </w:r>
     </w:p>
     <w:p/>
     <w:p>
-      <w:r>
-        <w:t xml:space="preserve">On iOS devices, objects can be notified by registering for notifications via the </w:t>
-      </w:r>
-      <w:proofErr w:type="spellStart"/>
-      <w:r>
-        <w:t>NSNotificationCenter</w:t>
-      </w:r>
-      <w:proofErr w:type="spellEnd"/>
+      <w:pPr>
+        <w:pStyle w:val="Heading2"/>
+      </w:pPr>
+      <w:r>
+        <w:t>Session Manager</w:t>
+      </w:r>
+    </w:p>
+    <w:p>
+      <w:r>
+        <w:t xml:space="preserve">The Session Manager is a static / singleton object used to initiate a login session. </w:t>
+      </w:r>
+    </w:p>
+    <w:p/>
+    <w:p>
+      <w:pPr>
+        <w:pStyle w:val="Heading4"/>
+      </w:pPr>
+      <w:r>
+        <w:t>Interfaces</w:t>
+      </w:r>
+    </w:p>
+    <w:p>
+      <w:pPr>
+        <w:pStyle w:val="Code"/>
+      </w:pPr>
+      <w:r>
+        <w:t xml:space="preserve">void </w:t>
+      </w:r>
+      <w:proofErr w:type="spellStart"/>
+      <w:r>
+        <w:t>startSession</w:t>
+      </w:r>
+      <w:proofErr w:type="spellEnd"/>
+      <w:r>
+        <w:t>(</w:t>
+      </w:r>
+      <w:proofErr w:type="spellStart"/>
+      <w:r>
+        <w:t>SessionParameters</w:t>
+      </w:r>
+      <w:proofErr w:type="spellEnd"/>
+      <w:r>
+        <w:t xml:space="preserve"> params</w:t>
+      </w:r>
+      <w:r>
+        <w:t>)</w:t>
+      </w:r>
+    </w:p>
+    <w:p>
+      <w:pPr>
+        <w:pStyle w:val="Code"/>
+      </w:pPr>
+      <w:r>
+        <w:t xml:space="preserve">void </w:t>
+      </w:r>
+      <w:proofErr w:type="spellStart"/>
+      <w:r>
+        <w:t>startOAuthSession</w:t>
+      </w:r>
+      <w:proofErr w:type="spellEnd"/>
+      <w:r>
+        <w:t>(Message)</w:t>
+      </w:r>
+    </w:p>
+    <w:p>
+      <w:pPr>
+        <w:pStyle w:val="Code"/>
+      </w:pPr>
+      <w:r>
+        <w:t xml:space="preserve">void </w:t>
+      </w:r>
+      <w:proofErr w:type="spellStart"/>
+      <w:r>
+        <w:t>stopSession</w:t>
+      </w:r>
+      <w:proofErr w:type="spellEnd"/>
+      <w:r>
+        <w:t>()</w:t>
+      </w:r>
+    </w:p>
+    <w:p>
+      <w:pPr>
+        <w:pStyle w:val="Code"/>
+      </w:pPr>
+      <w:proofErr w:type="spellStart"/>
+      <w:r>
+        <w:t>DeviceManager</w:t>
+      </w:r>
+      <w:proofErr w:type="spellEnd"/>
+      <w:r>
+        <w:t xml:space="preserve"> </w:t>
+      </w:r>
+      <w:proofErr w:type="spellStart"/>
+      <w:r>
+        <w:t>deviceManager</w:t>
+      </w:r>
+      <w:proofErr w:type="spellEnd"/>
+      <w:r>
+        <w:t>()</w:t>
+      </w:r>
+    </w:p>
+    <w:p>
+      <w:pPr>
+        <w:pStyle w:val="Code"/>
+      </w:pPr>
+      <w:r>
+        <w:t xml:space="preserve">void </w:t>
+      </w:r>
+      <w:proofErr w:type="spellStart"/>
+      <w:r>
+        <w:t>setParameters</w:t>
+      </w:r>
+      <w:proofErr w:type="spellEnd"/>
+      <w:r>
+        <w:t>(</w:t>
+      </w:r>
+      <w:proofErr w:type="spellStart"/>
+      <w:r>
+        <w:t>SessionParameters</w:t>
+      </w:r>
+      <w:proofErr w:type="spellEnd"/>
+      <w:r>
+        <w:t>)</w:t>
+      </w:r>
+    </w:p>
+    <w:p>
+      <w:pPr>
+        <w:pStyle w:val="Code"/>
+      </w:pPr>
+      <w:proofErr w:type="spellStart"/>
+      <w:r>
+        <w:t>SessionParameters</w:t>
+      </w:r>
+      <w:proofErr w:type="spellEnd"/>
+      <w:r>
+        <w:t xml:space="preserve"> </w:t>
+      </w:r>
+      <w:proofErr w:type="spellStart"/>
+      <w:r>
+        <w:t>sessionParameters</w:t>
+      </w:r>
+      <w:proofErr w:type="spellEnd"/>
+      <w:r>
+        <w:t>()</w:t>
+      </w:r>
+    </w:p>
+    <w:p>
+      <w:pPr>
+        <w:pStyle w:val="Code"/>
+      </w:pPr>
+      <w:r>
+        <w:t xml:space="preserve">void </w:t>
+      </w:r>
+      <w:proofErr w:type="spellStart"/>
+      <w:r>
+        <w:t>clearSavedUser</w:t>
+      </w:r>
+      <w:proofErr w:type="spellEnd"/>
+      <w:r>
+        <w:t>()</w:t>
+      </w:r>
+    </w:p>
+    <w:p>
+      <w:pPr>
+        <w:pStyle w:val="Code"/>
+      </w:pPr>
+      <w:proofErr w:type="spellStart"/>
+      <w:r>
+        <w:t>getInstance</w:t>
+      </w:r>
+      <w:proofErr w:type="spellEnd"/>
+      <w:r>
+        <w:t>()</w:t>
+      </w:r>
+    </w:p>
+    <w:p>
+      <w:pPr>
+        <w:pStyle w:val="Code"/>
+      </w:pPr>
+    </w:p>
+    <w:p/>
+    <w:p>
+      <w:pPr>
+        <w:pStyle w:val="Heading4"/>
+      </w:pPr>
+      <w:r>
+        <w:t>Notifications</w:t>
+      </w:r>
+    </w:p>
+    <w:p>
+      <w:pPr>
+        <w:pStyle w:val="Code"/>
+      </w:pPr>
+      <w:r>
+        <w:t xml:space="preserve">void </w:t>
+      </w:r>
+      <w:proofErr w:type="spellStart"/>
+      <w:r>
+        <w:t>loginStateChanged</w:t>
+      </w:r>
+      <w:proofErr w:type="spellEnd"/>
+      <w:r>
+        <w:t>(</w:t>
+      </w:r>
+      <w:proofErr w:type="spellStart"/>
+      <w:r>
+        <w:t>bool</w:t>
+      </w:r>
+      <w:proofErr w:type="spellEnd"/>
+      <w:r>
+        <w:t xml:space="preserve"> </w:t>
+      </w:r>
+      <w:proofErr w:type="spellStart"/>
+      <w:r>
+        <w:t>loggedIn</w:t>
+      </w:r>
+      <w:proofErr w:type="spellEnd"/>
+      <w:r>
+        <w:t xml:space="preserve">, AylaUser </w:t>
+      </w:r>
+      <w:proofErr w:type="spellStart"/>
+      <w:r>
+        <w:t>aylaUser</w:t>
+      </w:r>
+      <w:proofErr w:type="spellEnd"/>
+      <w:r>
+        <w:t>)</w:t>
+      </w:r>
+    </w:p>
+    <w:p>
+      <w:pPr>
+        <w:pStyle w:val="Code"/>
+      </w:pPr>
+      <w:r>
+        <w:t xml:space="preserve">void </w:t>
+      </w:r>
+      <w:proofErr w:type="spellStart"/>
+      <w:r>
+        <w:t>reachabilityChanged</w:t>
+      </w:r>
+      <w:proofErr w:type="spellEnd"/>
+      <w:r>
+        <w:t>(</w:t>
+      </w:r>
+      <w:r>
+        <w:t xml:space="preserve">int </w:t>
+      </w:r>
+      <w:proofErr w:type="spellStart"/>
+      <w:r>
+        <w:t>reachabilityState</w:t>
+      </w:r>
+      <w:proofErr w:type="spellEnd"/>
+      <w:r>
+        <w:t>)</w:t>
+      </w:r>
+    </w:p>
+    <w:p>
+      <w:pPr>
+        <w:pStyle w:val="Code"/>
+      </w:pPr>
+      <w:r>
+        <w:t xml:space="preserve">void </w:t>
+      </w:r>
+      <w:proofErr w:type="spellStart"/>
+      <w:r>
+        <w:t>lanModeChanged</w:t>
+      </w:r>
+      <w:proofErr w:type="spellEnd"/>
+      <w:r>
+        <w:t>(</w:t>
+      </w:r>
+      <w:proofErr w:type="spellStart"/>
+      <w:r>
+        <w:t>bool</w:t>
+      </w:r>
+      <w:proofErr w:type="spellEnd"/>
+      <w:r>
+        <w:t xml:space="preserve"> </w:t>
+      </w:r>
+      <w:proofErr w:type="spellStart"/>
+      <w:r>
+        <w:t>lanModeEnabled</w:t>
+      </w:r>
+      <w:proofErr w:type="spellEnd"/>
+      <w:r>
+        <w:t>)</w:t>
+      </w:r>
+    </w:p>
+    <w:p>
+      <w:pPr>
+        <w:pStyle w:val="Code"/>
+      </w:pPr>
+    </w:p>
+    <w:p>
+      <w:pPr>
+        <w:pStyle w:val="Heading2"/>
+      </w:pPr>
+      <w:r>
+        <w:t>Session Parameters</w:t>
+      </w:r>
+    </w:p>
+    <w:p>
+      <w:r>
+        <w:t>This class contains configuration information required to start a session</w:t>
+      </w:r>
+    </w:p>
+    <w:p>
+      <w:pPr>
+        <w:pStyle w:val="Heading4"/>
+      </w:pPr>
+      <w:r>
+        <w:t>Members</w:t>
+      </w:r>
+    </w:p>
+    <w:p>
+      <w:pPr>
+        <w:pStyle w:val="Code"/>
+      </w:pPr>
+      <w:r>
+        <w:t>context (Android only, needed for resources, etc.)</w:t>
+      </w:r>
+    </w:p>
+    <w:p>
+      <w:pPr>
+        <w:pStyle w:val="Code"/>
+      </w:pPr>
+      <w:r>
+        <w:t>deviceSsidRegex</w:t>
+      </w:r>
+    </w:p>
+    <w:p>
+      <w:pPr>
+        <w:pStyle w:val="Code"/>
+      </w:pPr>
+      <w:proofErr w:type="spellStart"/>
+      <w:r>
+        <w:t>appVersion</w:t>
+      </w:r>
+      <w:proofErr w:type="spellEnd"/>
+    </w:p>
+    <w:p>
+      <w:pPr>
+        <w:pStyle w:val="Code"/>
+      </w:pPr>
+      <w:proofErr w:type="spellStart"/>
+      <w:r>
+        <w:t>pushNotificationSenderId</w:t>
+      </w:r>
+      <w:proofErr w:type="spellEnd"/>
+    </w:p>
+    <w:p>
+      <w:pPr>
+        <w:pStyle w:val="Code"/>
+      </w:pPr>
+      <w:r>
+        <w:t>appId</w:t>
+      </w:r>
+    </w:p>
+    <w:p>
+      <w:pPr>
+        <w:pStyle w:val="Code"/>
+      </w:pPr>
+      <w:r>
+        <w:t>appSecret</w:t>
+      </w:r>
+    </w:p>
+    <w:p>
+      <w:pPr>
+        <w:pStyle w:val="Code"/>
+      </w:pPr>
+      <w:r>
+        <w:t>username</w:t>
+      </w:r>
+    </w:p>
+    <w:p>
+      <w:pPr>
+        <w:pStyle w:val="Code"/>
+      </w:pPr>
+      <w:r>
+        <w:t>password</w:t>
+      </w:r>
+    </w:p>
+    <w:p>
+      <w:pPr>
+        <w:pStyle w:val="Code"/>
+      </w:pPr>
+      <w:proofErr w:type="spellStart"/>
+      <w:r>
+        <w:t>enableLANMode</w:t>
+      </w:r>
+      <w:proofErr w:type="spellEnd"/>
+    </w:p>
+    <w:p>
+      <w:pPr>
+        <w:pStyle w:val="Code"/>
+      </w:pPr>
+      <w:r>
+        <w:t>serviceType (= AML_STAGING_SERVICE)</w:t>
+      </w:r>
+    </w:p>
+    <w:p>
+      <w:pPr>
+        <w:pStyle w:val="Code"/>
+      </w:pPr>
+      <w:proofErr w:type="spellStart"/>
+      <w:r>
+        <w:t>loggingLevel</w:t>
+      </w:r>
+      <w:proofErr w:type="spellEnd"/>
+      <w:r>
+        <w:t xml:space="preserve"> (=AML_LOGGING_LEVEL_ERROR)</w:t>
+      </w:r>
+    </w:p>
+    <w:p>
+      <w:pPr>
+        <w:pStyle w:val="Code"/>
+      </w:pPr>
+      <w:proofErr w:type="spellStart"/>
+      <w:r>
+        <w:t>DeviceCreator</w:t>
+      </w:r>
+      <w:proofErr w:type="spellEnd"/>
+      <w:r>
+        <w:t xml:space="preserve"> </w:t>
+      </w:r>
+      <w:proofErr w:type="spellStart"/>
+      <w:r>
+        <w:t>deviceCreator</w:t>
+      </w:r>
+      <w:proofErr w:type="spellEnd"/>
+    </w:p>
+    <w:p>
+      <w:pPr>
+        <w:pStyle w:val="Code"/>
+      </w:pPr>
+      <w:proofErr w:type="spellStart"/>
+      <w:r>
+        <w:t>registrationEmailTempateId</w:t>
+      </w:r>
+      <w:proofErr w:type="spellEnd"/>
+    </w:p>
+    <w:p>
+      <w:pPr>
+        <w:pStyle w:val="Code"/>
+      </w:pPr>
+      <w:proofErr w:type="spellStart"/>
+      <w:r>
+        <w:t>registrationEmailSubject</w:t>
+      </w:r>
+      <w:proofErr w:type="spellEnd"/>
+    </w:p>
+    <w:p>
+      <w:pPr>
+        <w:pStyle w:val="Code"/>
+      </w:pPr>
+      <w:proofErr w:type="spellStart"/>
+      <w:r>
+        <w:t>registrationEmailBodyHTML</w:t>
+      </w:r>
+      <w:proofErr w:type="spellEnd"/>
+    </w:p>
+    <w:p>
+      <w:pPr>
+        <w:pStyle w:val="Code"/>
+      </w:pPr>
+    </w:p>
+    <w:p>
+      <w:pPr>
+        <w:pStyle w:val="Heading4"/>
+      </w:pPr>
+      <w:r>
+        <w:t>Interfaces</w:t>
+      </w:r>
+    </w:p>
+    <w:p>
+      <w:pPr>
+        <w:pStyle w:val="Heading2"/>
+      </w:pPr>
+      <w:proofErr w:type="spellStart"/>
+      <w:r>
+        <w:t>DeviceCreator</w:t>
+      </w:r>
+      <w:proofErr w:type="spellEnd"/>
+    </w:p>
+    <w:p>
+      <w:pPr>
+        <w:pStyle w:val="Code"/>
+      </w:pPr>
+      <w:r>
+        <w:t xml:space="preserve">Device </w:t>
+      </w:r>
+      <w:proofErr w:type="spellStart"/>
+      <w:r>
+        <w:t>deviceForAylaDevice</w:t>
+      </w:r>
+      <w:proofErr w:type="spellEnd"/>
+      <w:r>
+        <w:t xml:space="preserve">(AylaDevice </w:t>
+      </w:r>
+      <w:proofErr w:type="spellStart"/>
+      <w:r>
+        <w:t>aylaDevice</w:t>
+      </w:r>
+      <w:proofErr w:type="spellEnd"/>
+      <w:r>
+        <w:t>)</w:t>
+      </w:r>
+    </w:p>
+    <w:p/>
+    <w:p>
+      <w:r>
+        <w:t xml:space="preserve">The </w:t>
+      </w:r>
+      <w:proofErr w:type="spellStart"/>
+      <w:r>
+        <w:t>DeviceCreator</w:t>
+      </w:r>
+      <w:proofErr w:type="spellEnd"/>
+      <w:r>
+        <w:t xml:space="preserve"> object implements </w:t>
+      </w:r>
+      <w:proofErr w:type="spellStart"/>
+      <w:r>
+        <w:t>deviceForAylaDevice</w:t>
+      </w:r>
+      <w:proofErr w:type="spellEnd"/>
+      <w:r>
+        <w:t xml:space="preserve">. This method is called by the </w:t>
+      </w:r>
+      <w:proofErr w:type="spellStart"/>
+      <w:r>
+        <w:t>DeviceManager</w:t>
+      </w:r>
+      <w:proofErr w:type="spellEnd"/>
+      <w:r>
+        <w:t xml:space="preserve"> to create user-defined Device objects for each AylaDevice returned by the service. This allows the user to define </w:t>
+      </w:r>
+      <w:r>
+        <w:t>custom device</w:t>
+      </w:r>
+      <w:r>
+        <w:t xml:space="preserve"> classes that will be managed by the application framework.</w:t>
+      </w:r>
+    </w:p>
+    <w:p/>
+    <w:p>
+      <w:pPr>
+        <w:pStyle w:val="Code"/>
+      </w:pPr>
+      <w:r>
+        <w:t xml:space="preserve">List&lt;Class&gt; </w:t>
+      </w:r>
+      <w:proofErr w:type="spellStart"/>
+      <w:r>
+        <w:t>getSupportedDeviceClasses</w:t>
+      </w:r>
+      <w:proofErr w:type="spellEnd"/>
+      <w:r>
+        <w:t>()</w:t>
+      </w:r>
+    </w:p>
+    <w:p/>
+    <w:p>
+      <w:r>
+        <w:t xml:space="preserve">This method returns a list of Device-derived classes supported by the </w:t>
+      </w:r>
+      <w:proofErr w:type="spellStart"/>
+      <w:r>
+        <w:t>DeviceCreator</w:t>
+      </w:r>
+      <w:proofErr w:type="spellEnd"/>
+      <w:r>
+        <w:t>. This list is used during the registration flow to provide the user with a list of possible devices to find, and sets the appropriate registration type (push-button, same-LAN, etc.) when selected.</w:t>
+      </w:r>
+    </w:p>
+    <w:p/>
+    <w:p>
+      <w:pPr>
+        <w:pStyle w:val="Code"/>
+      </w:pPr>
+      <w:proofErr w:type="spellStart"/>
+      <w:r>
+        <w:t>ViewHolder</w:t>
+      </w:r>
+      <w:proofErr w:type="spellEnd"/>
+      <w:r>
+        <w:t xml:space="preserve"> </w:t>
+      </w:r>
+      <w:proofErr w:type="spellStart"/>
+      <w:r>
+        <w:t>viewHolderForViewType</w:t>
+      </w:r>
+      <w:proofErr w:type="spellEnd"/>
+      <w:r>
+        <w:t xml:space="preserve">(int </w:t>
+      </w:r>
+      <w:proofErr w:type="spellStart"/>
+      <w:r>
+        <w:t>viewType</w:t>
+      </w:r>
+      <w:proofErr w:type="spellEnd"/>
+      <w:r>
+        <w:t>)</w:t>
+      </w:r>
+    </w:p>
+    <w:p/>
+    <w:p>
+      <w:r>
+        <w:t xml:space="preserve">This method returns a </w:t>
+      </w:r>
+      <w:proofErr w:type="spellStart"/>
+      <w:r>
+        <w:t>ViewHolder</w:t>
+      </w:r>
+      <w:proofErr w:type="spellEnd"/>
+      <w:r>
+        <w:t xml:space="preserve"> for the appropriate type. This method is called when displaying a list of devices in a </w:t>
+      </w:r>
+      <w:proofErr w:type="spellStart"/>
+      <w:r>
+        <w:t>RecyclerView</w:t>
+      </w:r>
+      <w:proofErr w:type="spellEnd"/>
+      <w:r>
+        <w:t xml:space="preserve"> (Android only).</w:t>
+      </w:r>
+    </w:p>
+    <w:p/>
+    <w:p>
+      <w:pPr>
+        <w:pStyle w:val="Heading2"/>
+      </w:pPr>
+      <w:r>
+        <w:t>Device Manager</w:t>
+      </w:r>
+    </w:p>
+    <w:p>
+      <w:r>
+        <w:t xml:space="preserve">The Device Manager is </w:t>
+      </w:r>
+      <w:r>
+        <w:t xml:space="preserve">created by and can be </w:t>
+      </w:r>
+      <w:r>
+        <w:t>obtained from the Session Manager</w:t>
+      </w:r>
+      <w:r>
+        <w:t xml:space="preserve"> once login has successfully completed.</w:t>
+      </w:r>
+    </w:p>
+    <w:p>
+      <w:pPr>
+        <w:pStyle w:val="Heading4"/>
+      </w:pPr>
+      <w:r>
+        <w:t>Methods</w:t>
+      </w:r>
+    </w:p>
+    <w:p>
+      <w:pPr>
+        <w:pStyle w:val="Code"/>
+      </w:pPr>
+      <w:r>
+        <w:t xml:space="preserve">Gateway </w:t>
+      </w:r>
+      <w:proofErr w:type="spellStart"/>
+      <w:r>
+        <w:t>getGateway</w:t>
+      </w:r>
+      <w:r>
+        <w:t>Device</w:t>
+      </w:r>
+      <w:proofErr w:type="spellEnd"/>
+      <w:r>
+        <w:t>()</w:t>
+      </w:r>
+      <w:r>
+        <w:t xml:space="preserve"> </w:t>
+      </w:r>
+    </w:p>
+    <w:p>
+      <w:pPr>
+        <w:pStyle w:val="Code"/>
+      </w:pPr>
+      <w:r>
+        <w:t>Array</w:t>
+      </w:r>
+      <w:r>
+        <w:t>&lt;Device&gt;</w:t>
+      </w:r>
+      <w:r>
+        <w:t xml:space="preserve"> </w:t>
+      </w:r>
+      <w:proofErr w:type="spellStart"/>
+      <w:r>
+        <w:t>deviceList</w:t>
+      </w:r>
+      <w:proofErr w:type="spellEnd"/>
+      <w:r>
+        <w:t>()</w:t>
+      </w:r>
+    </w:p>
+    <w:p>
+      <w:pPr>
+        <w:pStyle w:val="Code"/>
+      </w:pPr>
+      <w:r>
+        <w:t xml:space="preserve">Array&lt;Device&gt; </w:t>
+      </w:r>
+      <w:proofErr w:type="spellStart"/>
+      <w:r>
+        <w:t>getFilteredDeviceList</w:t>
+      </w:r>
+      <w:proofErr w:type="spellEnd"/>
+      <w:r>
+        <w:t>(filter function)</w:t>
+      </w:r>
+    </w:p>
+    <w:p>
+      <w:pPr>
+        <w:pStyle w:val="Code"/>
+      </w:pPr>
+    </w:p>
+    <w:p>
+      <w:pPr>
+        <w:pStyle w:val="Code"/>
+      </w:pPr>
+      <w:r>
+        <w:t xml:space="preserve">Boolean </w:t>
+      </w:r>
+      <w:proofErr w:type="spellStart"/>
+      <w:r>
+        <w:t>isLANModeEnabled</w:t>
+      </w:r>
+      <w:proofErr w:type="spellEnd"/>
+      <w:r>
+        <w:t>()</w:t>
+      </w:r>
+    </w:p>
+    <w:p>
+      <w:pPr>
+        <w:pStyle w:val="Code"/>
+      </w:pPr>
+    </w:p>
+    <w:p>
+      <w:pPr>
+        <w:pStyle w:val="Code"/>
+      </w:pPr>
+      <w:r>
+        <w:t xml:space="preserve">void </w:t>
+      </w:r>
+      <w:proofErr w:type="spellStart"/>
+      <w:r>
+        <w:t>setDeviceListPollInterval</w:t>
+      </w:r>
+      <w:proofErr w:type="spellEnd"/>
+      <w:r>
+        <w:t xml:space="preserve">(int </w:t>
+      </w:r>
+      <w:proofErr w:type="spellStart"/>
+      <w:r>
+        <w:t>timeInMs</w:t>
+      </w:r>
+      <w:proofErr w:type="spellEnd"/>
+      <w:r>
+        <w:t>)</w:t>
+      </w:r>
+    </w:p>
+    <w:p>
+      <w:pPr>
+        <w:pStyle w:val="Code"/>
+      </w:pPr>
+      <w:r>
+        <w:t xml:space="preserve">void </w:t>
+      </w:r>
+      <w:proofErr w:type="spellStart"/>
+      <w:r>
+        <w:t>setDeviceStatusPollInterval</w:t>
+      </w:r>
+      <w:proofErr w:type="spellEnd"/>
+      <w:r>
+        <w:t xml:space="preserve">(int </w:t>
+      </w:r>
+      <w:proofErr w:type="spellStart"/>
+      <w:r>
+        <w:t>timeInMs</w:t>
+      </w:r>
+      <w:proofErr w:type="spellEnd"/>
+      <w:r>
+        <w:t>)</w:t>
+      </w:r>
+    </w:p>
+    <w:p>
+      <w:pPr>
+        <w:pStyle w:val="Code"/>
+      </w:pPr>
+    </w:p>
+    <w:p>
+      <w:pPr>
+        <w:pStyle w:val="Code"/>
+      </w:pPr>
+      <w:r>
+        <w:t>// Start and stop polling the devices</w:t>
+      </w:r>
+    </w:p>
+    <w:p>
+      <w:pPr>
+        <w:pStyle w:val="Code"/>
+      </w:pPr>
+      <w:r>
+        <w:t xml:space="preserve">void </w:t>
+      </w:r>
+      <w:proofErr w:type="spellStart"/>
+      <w:r>
+        <w:t>startPolling</w:t>
+      </w:r>
+      <w:proofErr w:type="spellEnd"/>
+      <w:r>
+        <w:t>()</w:t>
+      </w:r>
+    </w:p>
+    <w:p>
+      <w:pPr>
+        <w:pStyle w:val="Code"/>
+      </w:pPr>
+      <w:r>
+        <w:t xml:space="preserve">void </w:t>
+      </w:r>
+      <w:proofErr w:type="spellStart"/>
+      <w:r>
+        <w:t>stopPolling</w:t>
+      </w:r>
+      <w:proofErr w:type="spellEnd"/>
+      <w:r>
+        <w:t>()</w:t>
+      </w:r>
+    </w:p>
+    <w:p>
+      <w:pPr>
+        <w:pStyle w:val="Code"/>
+      </w:pPr>
+    </w:p>
+    <w:p>
+      <w:pPr>
+        <w:pStyle w:val="Code"/>
+      </w:pPr>
+      <w:r>
+        <w:t>// Add / remove listeners for changes in the device list</w:t>
+      </w:r>
+    </w:p>
+    <w:p>
+      <w:pPr>
+        <w:pStyle w:val="Code"/>
+      </w:pPr>
+      <w:r>
+        <w:t>// or the status of a device</w:t>
+      </w:r>
+    </w:p>
+    <w:p>
+      <w:pPr>
+        <w:pStyle w:val="Code"/>
+      </w:pPr>
+      <w:r>
+        <w:t xml:space="preserve">void </w:t>
+      </w:r>
+      <w:proofErr w:type="spellStart"/>
+      <w:r>
+        <w:t>addDeviceStatusListener</w:t>
+      </w:r>
+      <w:proofErr w:type="spellEnd"/>
+      <w:r>
+        <w:t>(listener)</w:t>
+      </w:r>
+    </w:p>
+    <w:p>
+      <w:pPr>
+        <w:pStyle w:val="Code"/>
+      </w:pPr>
+      <w:r>
+        <w:t xml:space="preserve">void </w:t>
+      </w:r>
+      <w:proofErr w:type="spellStart"/>
+      <w:r>
+        <w:t>removeDeviceStatusListeners</w:t>
+      </w:r>
+      <w:proofErr w:type="spellEnd"/>
+      <w:r>
+        <w:t>(listener)</w:t>
+      </w:r>
+    </w:p>
+    <w:p>
+      <w:pPr>
+        <w:pStyle w:val="Code"/>
+      </w:pPr>
+      <w:r>
+        <w:t xml:space="preserve">void </w:t>
+      </w:r>
+      <w:proofErr w:type="spellStart"/>
+      <w:r>
+        <w:t>addDeviceListListener</w:t>
+      </w:r>
+      <w:proofErr w:type="spellEnd"/>
+      <w:r>
+        <w:t>(listener)</w:t>
+      </w:r>
+    </w:p>
+    <w:p>
+      <w:pPr>
+        <w:pStyle w:val="Code"/>
+      </w:pPr>
+      <w:r>
+        <w:t xml:space="preserve">void </w:t>
+      </w:r>
+      <w:proofErr w:type="spellStart"/>
+      <w:r>
+        <w:t>removeDeviceListListener</w:t>
+      </w:r>
+      <w:proofErr w:type="spellEnd"/>
+      <w:r>
+        <w:t>(listener)</w:t>
+      </w:r>
+    </w:p>
+    <w:p>
+      <w:pPr>
+        <w:pStyle w:val="Heading4"/>
+      </w:pPr>
+      <w:r>
+        <w:t>Notifications</w:t>
+      </w:r>
+    </w:p>
+    <w:p>
+      <w:pPr>
+        <w:pStyle w:val="Code"/>
+      </w:pPr>
+      <w:r>
+        <w:t xml:space="preserve">void </w:t>
+      </w:r>
+      <w:proofErr w:type="spellStart"/>
+      <w:r>
+        <w:t>deviceListChanged</w:t>
+      </w:r>
+      <w:proofErr w:type="spellEnd"/>
+      <w:r>
+        <w:t>()</w:t>
+      </w:r>
+    </w:p>
+    <w:p>
+      <w:pPr>
+        <w:pStyle w:val="Code"/>
+      </w:pPr>
+      <w:r>
+        <w:t xml:space="preserve">void </w:t>
+      </w:r>
+      <w:proofErr w:type="spellStart"/>
+      <w:r>
+        <w:t>deviceStatusChanged</w:t>
+      </w:r>
+      <w:proofErr w:type="spellEnd"/>
+      <w:r>
+        <w:t>(</w:t>
+      </w:r>
+      <w:r>
+        <w:t xml:space="preserve">Device </w:t>
+      </w:r>
+      <w:proofErr w:type="spellStart"/>
+      <w:r>
+        <w:t>changedDevice</w:t>
+      </w:r>
+      <w:proofErr w:type="spellEnd"/>
+      <w:r>
+        <w:t>)</w:t>
+      </w:r>
+    </w:p>
+    <w:p/>
+    <w:p>
+      <w:pPr>
+        <w:pStyle w:val="Heading2"/>
+      </w:pPr>
+      <w:r>
+        <w:t>Device</w:t>
+      </w:r>
+      <w:r>
+        <w:t xml:space="preserve"> </w:t>
+      </w:r>
+    </w:p>
+    <w:p>
+      <w:r>
+        <w:t>The Device object is a base class representing the common properties of a device connected to the network.</w:t>
+      </w:r>
+      <w:r>
+        <w:t xml:space="preserve"> </w:t>
+      </w:r>
+      <w:r>
+        <w:t>Implementers</w:t>
+      </w:r>
+      <w:r>
+        <w:t xml:space="preserve"> should create new class objects derived from the Device class that contain device-specific information</w:t>
+      </w:r>
+      <w:r>
+        <w:t xml:space="preserve"> and functionality</w:t>
+      </w:r>
       <w:r>
         <w:t>.</w:t>
       </w:r>
     </w:p>
     <w:p/>
     <w:p>
+      <w:r>
+        <w:t xml:space="preserve">Creation of device objects are handled by the </w:t>
+      </w:r>
+      <w:proofErr w:type="spellStart"/>
+      <w:r>
+        <w:t>deviceCreator</w:t>
+      </w:r>
+      <w:proofErr w:type="spellEnd"/>
+      <w:r>
+        <w:t xml:space="preserve"> method passed in to the Session Manager via the Session Parameters. This allows the framework to create and manage devices of the object type desired by the implementer.</w:t>
+      </w:r>
+    </w:p>
+    <w:p/>
+    <w:p>
+      <w:pPr>
+        <w:pStyle w:val="Heading4"/>
+      </w:pPr>
+      <w:r>
+        <w:t>Methods</w:t>
+      </w:r>
+    </w:p>
+    <w:p/>
+    <w:p>
+      <w:pPr>
+        <w:pStyle w:val="Code"/>
+      </w:pPr>
+      <w:r>
+        <w:t xml:space="preserve">AylaDevice </w:t>
+      </w:r>
+      <w:proofErr w:type="spellStart"/>
+      <w:r>
+        <w:t>getDevice</w:t>
+      </w:r>
+      <w:proofErr w:type="spellEnd"/>
+      <w:r>
+        <w:t>()</w:t>
+      </w:r>
+    </w:p>
+    <w:p>
+      <w:pPr>
+        <w:pStyle w:val="Code"/>
+      </w:pPr>
+      <w:r>
+        <w:t xml:space="preserve">void </w:t>
+      </w:r>
+      <w:proofErr w:type="spellStart"/>
+      <w:r>
+        <w:t>updateStatus</w:t>
+      </w:r>
+      <w:proofErr w:type="spellEnd"/>
+      <w:r>
+        <w:t>()</w:t>
+      </w:r>
+    </w:p>
+    <w:p>
+      <w:pPr>
+        <w:pStyle w:val="Code"/>
+      </w:pPr>
+      <w:r>
+        <w:t xml:space="preserve">AylaProperty </w:t>
+      </w:r>
+      <w:proofErr w:type="spellStart"/>
+      <w:r>
+        <w:t>getProperty</w:t>
+      </w:r>
+      <w:proofErr w:type="spellEnd"/>
+      <w:r>
+        <w:t xml:space="preserve">(String </w:t>
+      </w:r>
+      <w:proofErr w:type="spellStart"/>
+      <w:r>
+        <w:t>propertyName</w:t>
+      </w:r>
+      <w:proofErr w:type="spellEnd"/>
+      <w:r>
+        <w:t>)</w:t>
+      </w:r>
+    </w:p>
+    <w:p>
+      <w:pPr>
+        <w:pStyle w:val="Code"/>
+      </w:pPr>
+    </w:p>
+    <w:p>
+      <w:pPr>
+        <w:pStyle w:val="Code"/>
+      </w:pPr>
+      <w:r>
+        <w:t>// UI methods</w:t>
+      </w:r>
+    </w:p>
+    <w:p>
+      <w:pPr>
+        <w:pStyle w:val="Code"/>
+      </w:pPr>
+      <w:r>
+        <w:t xml:space="preserve">View </w:t>
+      </w:r>
+      <w:proofErr w:type="spellStart"/>
+      <w:r>
+        <w:t>getListItemView</w:t>
+      </w:r>
+      <w:proofErr w:type="spellEnd"/>
+      <w:r>
+        <w:t xml:space="preserve">(Context </w:t>
+      </w:r>
+      <w:proofErr w:type="spellStart"/>
+      <w:r>
+        <w:t>context</w:t>
+      </w:r>
+      <w:proofErr w:type="spellEnd"/>
+      <w:r>
+        <w:t xml:space="preserve">, View </w:t>
+      </w:r>
+      <w:proofErr w:type="spellStart"/>
+      <w:r>
+        <w:t>convertView</w:t>
+      </w:r>
+      <w:proofErr w:type="spellEnd"/>
+      <w:r>
+        <w:t xml:space="preserve">, </w:t>
+      </w:r>
+      <w:proofErr w:type="spellStart"/>
+      <w:r>
+        <w:t>ViewGroup</w:t>
+      </w:r>
+      <w:proofErr w:type="spellEnd"/>
+      <w:r>
+        <w:t xml:space="preserve"> parent)</w:t>
+      </w:r>
+    </w:p>
+    <w:p>
+      <w:pPr>
+        <w:pStyle w:val="Code"/>
+      </w:pPr>
+      <w:r>
+        <w:t xml:space="preserve">View </w:t>
+      </w:r>
+      <w:proofErr w:type="spellStart"/>
+      <w:r>
+        <w:t>getGridItemView</w:t>
+      </w:r>
+      <w:proofErr w:type="spellEnd"/>
+      <w:r>
+        <w:t xml:space="preserve">(Context </w:t>
+      </w:r>
+      <w:proofErr w:type="spellStart"/>
+      <w:r>
+        <w:t>context</w:t>
+      </w:r>
+      <w:proofErr w:type="spellEnd"/>
+      <w:r>
+        <w:t xml:space="preserve">, View </w:t>
+      </w:r>
+      <w:proofErr w:type="spellStart"/>
+      <w:r>
+        <w:t>convertView</w:t>
+      </w:r>
+      <w:proofErr w:type="spellEnd"/>
+      <w:r>
+        <w:t xml:space="preserve">, </w:t>
+      </w:r>
+      <w:proofErr w:type="spellStart"/>
+      <w:r>
+        <w:t>ViewGroup</w:t>
+      </w:r>
+      <w:proofErr w:type="spellEnd"/>
+      <w:r>
+        <w:t xml:space="preserve"> parent)</w:t>
+      </w:r>
+    </w:p>
+    <w:p>
+      <w:pPr>
+        <w:pStyle w:val="Code"/>
+      </w:pPr>
+      <w:r>
+        <w:t xml:space="preserve">Fragment </w:t>
+      </w:r>
+      <w:proofErr w:type="spellStart"/>
+      <w:r>
+        <w:t>getDetailsFragment</w:t>
+      </w:r>
+      <w:proofErr w:type="spellEnd"/>
+      <w:r>
+        <w:t xml:space="preserve">(Context </w:t>
+      </w:r>
+      <w:proofErr w:type="spellStart"/>
+      <w:r>
+        <w:t>context</w:t>
+      </w:r>
+      <w:proofErr w:type="spellEnd"/>
+      <w:r>
+        <w:t>)</w:t>
+      </w:r>
+    </w:p>
+    <w:p>
+      <w:pPr>
+        <w:pStyle w:val="Code"/>
+      </w:pPr>
+      <w:r>
+        <w:t xml:space="preserve">String </w:t>
+      </w:r>
+      <w:proofErr w:type="spellStart"/>
+      <w:r>
+        <w:t>toString</w:t>
+      </w:r>
+      <w:proofErr w:type="spellEnd"/>
+      <w:r>
+        <w:t>()</w:t>
+      </w:r>
+    </w:p>
+    <w:p>
+      <w:pPr>
+        <w:pStyle w:val="Code"/>
+      </w:pPr>
+      <w:r>
+        <w:t xml:space="preserve">String </w:t>
+      </w:r>
+      <w:proofErr w:type="spellStart"/>
+      <w:r>
+        <w:t>getDeviceState</w:t>
+      </w:r>
+      <w:proofErr w:type="spellEnd"/>
+      <w:r>
+        <w:t>()</w:t>
+      </w:r>
+    </w:p>
+    <w:p>
+      <w:pPr>
+        <w:pStyle w:val="Code"/>
+      </w:pPr>
+      <w:r>
+        <w:t xml:space="preserve">String </w:t>
+      </w:r>
+      <w:proofErr w:type="spellStart"/>
+      <w:r>
+        <w:t>deviceTypeName</w:t>
+      </w:r>
+      <w:proofErr w:type="spellEnd"/>
+      <w:r>
+        <w:t>()</w:t>
+      </w:r>
+    </w:p>
+    <w:p>
+      <w:pPr>
+        <w:pStyle w:val="Code"/>
+      </w:pPr>
+      <w:r>
+        <w:t>String registrationType()</w:t>
+      </w:r>
+    </w:p>
+    <w:p>
+      <w:pPr>
+        <w:pStyle w:val="Code"/>
+      </w:pPr>
+      <w:proofErr w:type="spellStart"/>
+      <w:r>
+        <w:t>ArrayList</w:t>
+      </w:r>
+      <w:proofErr w:type="spellEnd"/>
+      <w:r>
+        <w:t xml:space="preserve">&lt;String&gt; </w:t>
+      </w:r>
+      <w:proofErr w:type="spellStart"/>
+      <w:r>
+        <w:t>getPropertyNames</w:t>
+      </w:r>
+      <w:proofErr w:type="spellEnd"/>
+      <w:r>
+        <w:t>()</w:t>
+      </w:r>
+    </w:p>
+    <w:p>
+      <w:pPr>
+        <w:pStyle w:val="Code"/>
+      </w:pPr>
+    </w:p>
+    <w:p>
+      <w:pPr>
+        <w:pStyle w:val="Code"/>
+      </w:pPr>
+      <w:r>
+        <w:t>// UI methods</w:t>
+      </w:r>
+    </w:p>
+    <w:p>
+      <w:pPr>
+        <w:pStyle w:val="Code"/>
+      </w:pPr>
+      <w:proofErr w:type="spellStart"/>
+      <w:r>
+        <w:t>Drawable</w:t>
+      </w:r>
+      <w:proofErr w:type="spellEnd"/>
+      <w:r>
+        <w:t xml:space="preserve"> </w:t>
+      </w:r>
+      <w:proofErr w:type="spellStart"/>
+      <w:r>
+        <w:t>getDeviceDrawable</w:t>
+      </w:r>
+      <w:proofErr w:type="spellEnd"/>
+      <w:r>
+        <w:t>()</w:t>
+      </w:r>
+    </w:p>
+    <w:p>
+      <w:pPr>
+        <w:pStyle w:val="Code"/>
+      </w:pPr>
+      <w:r>
+        <w:t xml:space="preserve">Fragment </w:t>
+      </w:r>
+      <w:proofErr w:type="spellStart"/>
+      <w:r>
+        <w:t>getDetailsFragment</w:t>
+      </w:r>
+      <w:proofErr w:type="spellEnd"/>
+      <w:r>
+        <w:t>()</w:t>
+      </w:r>
+    </w:p>
+    <w:p>
+      <w:pPr>
+        <w:pStyle w:val="Code"/>
+      </w:pPr>
+      <w:r>
+        <w:t xml:space="preserve">Void </w:t>
+      </w:r>
+      <w:proofErr w:type="spellStart"/>
+      <w:r>
+        <w:t>bindViewHolder</w:t>
+      </w:r>
+      <w:proofErr w:type="spellEnd"/>
+      <w:r>
+        <w:t>(holder)</w:t>
+      </w:r>
+    </w:p>
+    <w:p>
+      <w:pPr>
+        <w:pStyle w:val="Code"/>
+      </w:pPr>
+    </w:p>
+    <w:p>
+      <w:r>
+        <w:t>Implementers of the Device class should pay particular attention to these methods:</w:t>
+      </w:r>
+    </w:p>
+    <w:p/>
+    <w:p>
+      <w:pPr>
+        <w:pStyle w:val="Code"/>
+      </w:pPr>
+      <w:proofErr w:type="spellStart"/>
+      <w:r>
+        <w:t>updateStatus</w:t>
+      </w:r>
+      <w:proofErr w:type="spellEnd"/>
+      <w:r>
+        <w:t xml:space="preserve">() </w:t>
+      </w:r>
+    </w:p>
+    <w:p>
+      <w:r>
+        <w:t xml:space="preserve">This method is responsible for fetching information about the device’s status. It will be called whenever the device manager status timer is called. The default implementation fetches properties (returned from </w:t>
+      </w:r>
+      <w:proofErr w:type="spellStart"/>
+      <w:r>
+        <w:t>getPropertyNames</w:t>
+      </w:r>
+      <w:proofErr w:type="spellEnd"/>
+      <w:r>
+        <w:t>()). Custom devices may require additional functionality, which should be implemented in an override of this method.</w:t>
+      </w:r>
+    </w:p>
+    <w:p/>
+    <w:p>
+      <w:pPr>
+        <w:pStyle w:val="Code"/>
+      </w:pPr>
+      <w:proofErr w:type="spellStart"/>
+      <w:r>
+        <w:t>toString</w:t>
+      </w:r>
+      <w:proofErr w:type="spellEnd"/>
+      <w:r>
+        <w:t>()</w:t>
+      </w:r>
+    </w:p>
+    <w:p>
+      <w:r>
+        <w:t>This method is called to determine the text displayed in the default list view or grid view. The default implementation returns the friendly name of the device.</w:t>
+      </w:r>
+    </w:p>
+    <w:p/>
+    <w:p>
+      <w:pPr>
+        <w:pStyle w:val="Code"/>
+      </w:pPr>
+      <w:proofErr w:type="spellStart"/>
+      <w:r>
+        <w:t>getDeviceState</w:t>
+      </w:r>
+      <w:proofErr w:type="spellEnd"/>
+      <w:r>
+        <w:t>()</w:t>
+      </w:r>
+    </w:p>
+    <w:p>
+      <w:r>
+        <w:t xml:space="preserve">This method is called along with </w:t>
+      </w:r>
+      <w:proofErr w:type="spellStart"/>
+      <w:r>
+        <w:t>toString</w:t>
+      </w:r>
+      <w:proofErr w:type="spellEnd"/>
+      <w:r>
+        <w:t xml:space="preserve"> to provide additional information about the state of the device, such as “ON”, “OFF”, “Open”, “Closed”, etc. It is optional, and defaults to an empty string. </w:t>
+      </w:r>
+    </w:p>
+    <w:p/>
+    <w:p>
+      <w:pPr>
+        <w:pStyle w:val="Code"/>
+      </w:pPr>
+      <w:proofErr w:type="spellStart"/>
+      <w:r>
+        <w:t>getPropertyNames</w:t>
+      </w:r>
+      <w:proofErr w:type="spellEnd"/>
+      <w:r>
+        <w:t>()</w:t>
+      </w:r>
+    </w:p>
+    <w:p>
+      <w:r>
+        <w:t xml:space="preserve">This method should be overridden to add properties to be fetched during device status updates. </w:t>
+      </w:r>
+    </w:p>
+    <w:p/>
+    <w:p>
+      <w:pPr>
+        <w:pStyle w:val="Code"/>
+      </w:pPr>
+      <w:proofErr w:type="spellStart"/>
+      <w:r>
+        <w:t>getDeviceDrawable</w:t>
+      </w:r>
+      <w:proofErr w:type="spellEnd"/>
+      <w:r>
+        <w:t>()</w:t>
+      </w:r>
+    </w:p>
+    <w:p>
+      <w:r>
+        <w:t xml:space="preserve">This method should be overridden to return a </w:t>
+      </w:r>
+      <w:proofErr w:type="spellStart"/>
+      <w:r>
+        <w:t>Drawable</w:t>
+      </w:r>
+      <w:proofErr w:type="spellEnd"/>
+      <w:r>
+        <w:t xml:space="preserve"> (Android only) that represents the device, such as the image of a plug, or switch, or door sensor</w:t>
+      </w:r>
+    </w:p>
+    <w:p/>
+    <w:p>
+      <w:pPr>
+        <w:pStyle w:val="Code"/>
+      </w:pPr>
+      <w:proofErr w:type="spellStart"/>
+      <w:r>
+        <w:t>getDetailsFragment</w:t>
+      </w:r>
+      <w:proofErr w:type="spellEnd"/>
+      <w:r>
+        <w:t>()</w:t>
+      </w:r>
+    </w:p>
+    <w:p>
+      <w:r>
+        <w:t xml:space="preserve">This method should be overridden to return a Fragment that should be displayed when the user taps on a Device item in a list. The default implementation shows the image of the device (from </w:t>
+      </w:r>
+      <w:proofErr w:type="spellStart"/>
+      <w:r>
+        <w:t>getDeviceDrawable</w:t>
+      </w:r>
+      <w:proofErr w:type="spellEnd"/>
+      <w:r>
+        <w:t>()) as well as a list of the properties the device has and their values.</w:t>
+      </w:r>
+    </w:p>
+    <w:p/>
+    <w:p>
+      <w:pPr>
+        <w:pStyle w:val="Code"/>
+      </w:pPr>
+      <w:proofErr w:type="spellStart"/>
+      <w:r>
+        <w:t>bindViewHolder</w:t>
+      </w:r>
+      <w:proofErr w:type="spellEnd"/>
+      <w:r>
+        <w:t>()</w:t>
+      </w:r>
+    </w:p>
+    <w:p>
+      <w:r>
+        <w:t xml:space="preserve">This method should be overridden in devices that use a custom </w:t>
+      </w:r>
+      <w:proofErr w:type="spellStart"/>
+      <w:r>
+        <w:t>ViewHolder</w:t>
+      </w:r>
+      <w:proofErr w:type="spellEnd"/>
+      <w:r>
+        <w:t xml:space="preserve"> returned by the </w:t>
+      </w:r>
+      <w:proofErr w:type="spellStart"/>
+      <w:r>
+        <w:t>DeviceCreator’s</w:t>
+      </w:r>
+      <w:proofErr w:type="spellEnd"/>
+      <w:r>
+        <w:t xml:space="preserve"> </w:t>
+      </w:r>
+      <w:proofErr w:type="spellStart"/>
+      <w:r>
+        <w:t>viewHolderForViewType</w:t>
+      </w:r>
+      <w:proofErr w:type="spellEnd"/>
+      <w:r>
+        <w:t xml:space="preserve">() method. The method should bind the views held by the </w:t>
+      </w:r>
+      <w:proofErr w:type="spellStart"/>
+      <w:r>
+        <w:t>ViewHolder</w:t>
+      </w:r>
+      <w:proofErr w:type="spellEnd"/>
+      <w:r>
+        <w:t xml:space="preserve"> with data from the device object, such as the device name, image, any controls or buttons in the view, etc.</w:t>
+      </w:r>
+    </w:p>
+    <w:p>
       <w:pPr>
         <w:pStyle w:val="Heading2"/>
       </w:pPr>
       <w:r>
-        <w:t>Session Manager</w:t>
-      </w:r>
-    </w:p>
-    <w:p>
-      <w:r>
-        <w:t xml:space="preserve">The Session Manager is a static / singleton object used to initiate a login session. </w:t>
+        <w:t>Gateway : Device</w:t>
+      </w:r>
+    </w:p>
+    <w:p>
+      <w:r>
+        <w:t>The Gateway object is derived from the Device object, and contains additional interfaces used to query gateway-owned devices or to configure the gat</w:t>
+      </w:r>
+      <w:r>
+        <w:t>e</w:t>
+      </w:r>
+      <w:r>
+        <w:t>way.</w:t>
       </w:r>
     </w:p>
     <w:p/>
@@ -1002,75 +2498,12 @@
       <w:pPr>
         <w:pStyle w:val="Code"/>
       </w:pPr>
-      <w:proofErr w:type="gramStart"/>
-      <w:r>
-        <w:t>void</w:t>
-      </w:r>
-      <w:proofErr w:type="gramEnd"/>
-      <w:r>
-        <w:t xml:space="preserve"> </w:t>
-      </w:r>
-      <w:proofErr w:type="spellStart"/>
-      <w:r>
-        <w:t>startSession</w:t>
-      </w:r>
-      <w:proofErr w:type="spellEnd"/>
-      <w:r>
-        <w:t>(</w:t>
-      </w:r>
-      <w:proofErr w:type="spellStart"/>
-      <w:r>
-        <w:t>SessionParameters</w:t>
-      </w:r>
-      <w:proofErr w:type="spellEnd"/>
-      <w:r>
-        <w:t xml:space="preserve"> </w:t>
-      </w:r>
-      <w:proofErr w:type="spellStart"/>
-      <w:r>
-        <w:t>params</w:t>
-      </w:r>
-      <w:proofErr w:type="spellEnd"/>
-      <w:r>
-        <w:t>)</w:t>
-      </w:r>
-    </w:p>
-    <w:p>
-      <w:pPr>
-        <w:pStyle w:val="Code"/>
-      </w:pPr>
-      <w:proofErr w:type="gramStart"/>
-      <w:r>
-        <w:t>void</w:t>
-      </w:r>
-      <w:proofErr w:type="gramEnd"/>
-      <w:r>
-        <w:t xml:space="preserve"> </w:t>
-      </w:r>
-      <w:proofErr w:type="spellStart"/>
-      <w:r>
-        <w:t>startOAuthSession</w:t>
-      </w:r>
-      <w:proofErr w:type="spellEnd"/>
-      <w:r>
-        <w:t>(Message)</w:t>
-      </w:r>
-    </w:p>
-    <w:p>
-      <w:pPr>
-        <w:pStyle w:val="Code"/>
-      </w:pPr>
-      <w:proofErr w:type="gramStart"/>
-      <w:r>
-        <w:t>void</w:t>
-      </w:r>
-      <w:proofErr w:type="gramEnd"/>
-      <w:r>
-        <w:t xml:space="preserve"> </w:t>
-      </w:r>
-      <w:proofErr w:type="spellStart"/>
-      <w:r>
-        <w:t>stopSession</w:t>
+      <w:r>
+        <w:t xml:space="preserve">Array&lt;Device&gt; </w:t>
+      </w:r>
+      <w:proofErr w:type="spellStart"/>
+      <w:r>
+        <w:t>getNodes</w:t>
       </w:r>
       <w:proofErr w:type="spellEnd"/>
       <w:r>
@@ -1081,1901 +2514,34 @@
       <w:pPr>
         <w:pStyle w:val="Code"/>
       </w:pPr>
-      <w:proofErr w:type="spellStart"/>
-      <w:r>
-        <w:t>DeviceManager</w:t>
-      </w:r>
-      <w:proofErr w:type="spellEnd"/>
-      <w:r>
-        <w:t xml:space="preserve"> </w:t>
-      </w:r>
-      <w:proofErr w:type="spellStart"/>
-      <w:proofErr w:type="gramStart"/>
-      <w:r>
-        <w:t>deviceManager</w:t>
-      </w:r>
-      <w:proofErr w:type="spellEnd"/>
-      <w:r>
-        <w:t>(</w:t>
-      </w:r>
-      <w:proofErr w:type="gramEnd"/>
-      <w:r>
-        <w:t>)</w:t>
-      </w:r>
-    </w:p>
-    <w:p>
-      <w:pPr>
-        <w:pStyle w:val="Code"/>
-      </w:pPr>
-      <w:proofErr w:type="gramStart"/>
-      <w:r>
-        <w:t>void</w:t>
-      </w:r>
-      <w:proofErr w:type="gramEnd"/>
-      <w:r>
-        <w:t xml:space="preserve"> </w:t>
-      </w:r>
-      <w:proofErr w:type="spellStart"/>
-      <w:r>
-        <w:t>setParameters</w:t>
-      </w:r>
-      <w:proofErr w:type="spellEnd"/>
-      <w:r>
-        <w:t>(</w:t>
-      </w:r>
-      <w:proofErr w:type="spellStart"/>
-      <w:r>
-        <w:t>SessionParameters</w:t>
-      </w:r>
-      <w:proofErr w:type="spellEnd"/>
-      <w:r>
-        <w:t>)</w:t>
-      </w:r>
-    </w:p>
-    <w:p>
-      <w:pPr>
-        <w:pStyle w:val="Code"/>
-      </w:pPr>
-      <w:proofErr w:type="spellStart"/>
-      <w:r>
-        <w:t>SessionParameters</w:t>
-      </w:r>
-      <w:proofErr w:type="spellEnd"/>
-      <w:r>
-        <w:t xml:space="preserve"> </w:t>
-      </w:r>
-      <w:proofErr w:type="spellStart"/>
-      <w:proofErr w:type="gramStart"/>
-      <w:r>
-        <w:t>sessionParameters</w:t>
-      </w:r>
-      <w:proofErr w:type="spellEnd"/>
-      <w:r>
-        <w:t>(</w:t>
-      </w:r>
-      <w:proofErr w:type="gramEnd"/>
-      <w:r>
-        <w:t>)</w:t>
-      </w:r>
-    </w:p>
-    <w:p>
-      <w:pPr>
-        <w:pStyle w:val="Code"/>
-      </w:pPr>
-      <w:proofErr w:type="gramStart"/>
-      <w:r>
-        <w:t>void</w:t>
-      </w:r>
-      <w:proofErr w:type="gramEnd"/>
-      <w:r>
-        <w:t xml:space="preserve"> </w:t>
-      </w:r>
-      <w:proofErr w:type="spellStart"/>
-      <w:r>
-        <w:t>clearSavedUser</w:t>
-      </w:r>
-      <w:proofErr w:type="spellEnd"/>
-      <w:r>
-        <w:t>()</w:t>
-      </w:r>
-    </w:p>
-    <w:p>
-      <w:pPr>
-        <w:pStyle w:val="Code"/>
-      </w:pPr>
-      <w:proofErr w:type="spellStart"/>
-      <w:proofErr w:type="gramStart"/>
-      <w:r>
-        <w:t>getInstance</w:t>
-      </w:r>
-      <w:proofErr w:type="spellEnd"/>
-      <w:proofErr w:type="gramEnd"/>
-      <w:r>
-        <w:t>()</w:t>
-      </w:r>
-    </w:p>
-    <w:p>
-      <w:pPr>
-        <w:pStyle w:val="Code"/>
-      </w:pPr>
-    </w:p>
-    <w:p/>
+    </w:p>
+    <w:p>
+      <w:pPr>
+        <w:pStyle w:val="Heading1"/>
+      </w:pPr>
+      <w:r>
+        <w:t>Steps to Building a Custom App</w:t>
+      </w:r>
+    </w:p>
+    <w:p>
+      <w:pPr>
+        <w:pStyle w:val="Heading2"/>
+      </w:pPr>
+      <w:r>
+        <w:t>Themes</w:t>
+      </w:r>
+    </w:p>
     <w:p>
       <w:pPr>
         <w:pStyle w:val="Heading4"/>
       </w:pPr>
       <w:r>
-        <w:t>Notifications</w:t>
-      </w:r>
-    </w:p>
-    <w:p>
-      <w:pPr>
-        <w:pStyle w:val="Code"/>
-      </w:pPr>
-      <w:proofErr w:type="gramStart"/>
-      <w:r>
-        <w:t>void</w:t>
-      </w:r>
-      <w:proofErr w:type="gramEnd"/>
-      <w:r>
-        <w:t xml:space="preserve"> </w:t>
-      </w:r>
-      <w:proofErr w:type="spellStart"/>
-      <w:r>
-        <w:t>loginStateChanged</w:t>
-      </w:r>
-      <w:proofErr w:type="spellEnd"/>
-      <w:r>
-        <w:t>(</w:t>
-      </w:r>
-      <w:proofErr w:type="spellStart"/>
-      <w:r>
-        <w:t>bool</w:t>
-      </w:r>
-      <w:proofErr w:type="spellEnd"/>
-      <w:r>
-        <w:t xml:space="preserve"> </w:t>
-      </w:r>
-      <w:proofErr w:type="spellStart"/>
-      <w:r>
-        <w:t>loggedIn</w:t>
-      </w:r>
-      <w:proofErr w:type="spellEnd"/>
-      <w:r>
-        <w:t xml:space="preserve">, </w:t>
-      </w:r>
-      <w:proofErr w:type="spellStart"/>
-      <w:r>
-        <w:t>AylaUser</w:t>
-      </w:r>
-      <w:proofErr w:type="spellEnd"/>
-      <w:r>
-        <w:t xml:space="preserve"> </w:t>
-      </w:r>
-      <w:proofErr w:type="spellStart"/>
-      <w:r>
-        <w:t>aylaUser</w:t>
-      </w:r>
-      <w:proofErr w:type="spellEnd"/>
-      <w:r>
-        <w:t>)</w:t>
-      </w:r>
-    </w:p>
-    <w:p>
-      <w:pPr>
-        <w:pStyle w:val="Code"/>
-      </w:pPr>
-      <w:proofErr w:type="gramStart"/>
-      <w:r>
-        <w:t>void</w:t>
-      </w:r>
-      <w:proofErr w:type="gramEnd"/>
-      <w:r>
-        <w:t xml:space="preserve"> </w:t>
-      </w:r>
-      <w:proofErr w:type="spellStart"/>
-      <w:r>
-        <w:t>reachabilityChanged</w:t>
-      </w:r>
-      <w:proofErr w:type="spellEnd"/>
-      <w:r>
-        <w:t>(</w:t>
-      </w:r>
-      <w:proofErr w:type="spellStart"/>
-      <w:r>
-        <w:t>int</w:t>
-      </w:r>
-      <w:proofErr w:type="spellEnd"/>
-      <w:r>
-        <w:t xml:space="preserve"> </w:t>
-      </w:r>
-      <w:proofErr w:type="spellStart"/>
-      <w:r>
-        <w:t>reachabilityState</w:t>
-      </w:r>
-      <w:proofErr w:type="spellEnd"/>
-      <w:r>
-        <w:t>)</w:t>
-      </w:r>
-    </w:p>
-    <w:p>
-      <w:pPr>
-        <w:pStyle w:val="Code"/>
-      </w:pPr>
-      <w:proofErr w:type="gramStart"/>
-      <w:r>
-        <w:t>void</w:t>
-      </w:r>
-      <w:proofErr w:type="gramEnd"/>
-      <w:r>
-        <w:t xml:space="preserve"> </w:t>
-      </w:r>
-      <w:proofErr w:type="spellStart"/>
-      <w:r>
-        <w:t>lanModeChanged</w:t>
-      </w:r>
-      <w:proofErr w:type="spellEnd"/>
-      <w:r>
-        <w:t>(</w:t>
-      </w:r>
-      <w:proofErr w:type="spellStart"/>
-      <w:r>
-        <w:t>bool</w:t>
-      </w:r>
-      <w:proofErr w:type="spellEnd"/>
-      <w:r>
-        <w:t xml:space="preserve"> </w:t>
-      </w:r>
-      <w:proofErr w:type="spellStart"/>
-      <w:r>
-        <w:t>lanModeEnabled</w:t>
-      </w:r>
-      <w:proofErr w:type="spellEnd"/>
-      <w:r>
-        <w:t>)</w:t>
-      </w:r>
-    </w:p>
-    <w:p>
-      <w:pPr>
-        <w:pStyle w:val="Code"/>
-      </w:pPr>
-    </w:p>
-    <w:p>
-      <w:pPr>
-        <w:pStyle w:val="Heading2"/>
-      </w:pPr>
-      <w:r>
-        <w:t>Session Parameters</w:t>
-      </w:r>
-    </w:p>
-    <w:p>
-      <w:r>
-        <w:t>This class contains configuration information required to start a session</w:t>
-      </w:r>
-    </w:p>
-    <w:p>
-      <w:pPr>
-        <w:pStyle w:val="Heading4"/>
-      </w:pPr>
-      <w:r>
-        <w:t>Members</w:t>
-      </w:r>
-    </w:p>
-    <w:p>
-      <w:pPr>
-        <w:pStyle w:val="Code"/>
-      </w:pPr>
-      <w:proofErr w:type="gramStart"/>
-      <w:r>
-        <w:t>context</w:t>
-      </w:r>
-      <w:proofErr w:type="gramEnd"/>
-      <w:r>
-        <w:t xml:space="preserve"> (Android only, needed for resources, etc.)</w:t>
-      </w:r>
-    </w:p>
-    <w:p>
-      <w:pPr>
-        <w:pStyle w:val="Code"/>
-      </w:pPr>
-      <w:proofErr w:type="spellStart"/>
-      <w:proofErr w:type="gramStart"/>
-      <w:r>
-        <w:t>deviceSsidRegex</w:t>
-      </w:r>
-      <w:proofErr w:type="spellEnd"/>
-      <w:proofErr w:type="gramEnd"/>
-    </w:p>
-    <w:p>
-      <w:pPr>
-        <w:pStyle w:val="Code"/>
-      </w:pPr>
-      <w:proofErr w:type="spellStart"/>
-      <w:proofErr w:type="gramStart"/>
-      <w:r>
-        <w:t>appVersion</w:t>
-      </w:r>
-      <w:proofErr w:type="spellEnd"/>
-      <w:proofErr w:type="gramEnd"/>
-    </w:p>
-    <w:p>
-      <w:pPr>
-        <w:pStyle w:val="Code"/>
-      </w:pPr>
-      <w:proofErr w:type="spellStart"/>
-      <w:proofErr w:type="gramStart"/>
-      <w:r>
-        <w:t>pushNotificationSenderId</w:t>
-      </w:r>
-      <w:proofErr w:type="spellEnd"/>
-      <w:proofErr w:type="gramEnd"/>
-    </w:p>
-    <w:p>
-      <w:pPr>
-        <w:pStyle w:val="Code"/>
-      </w:pPr>
-      <w:proofErr w:type="spellStart"/>
-      <w:proofErr w:type="gramStart"/>
-      <w:r>
-        <w:t>appId</w:t>
-      </w:r>
-      <w:proofErr w:type="spellEnd"/>
-      <w:proofErr w:type="gramEnd"/>
-    </w:p>
-    <w:p>
-      <w:pPr>
-        <w:pStyle w:val="Code"/>
-      </w:pPr>
-      <w:proofErr w:type="spellStart"/>
-      <w:proofErr w:type="gramStart"/>
-      <w:r>
-        <w:t>appSecret</w:t>
-      </w:r>
-      <w:proofErr w:type="spellEnd"/>
-      <w:proofErr w:type="gramEnd"/>
-    </w:p>
-    <w:p>
-      <w:pPr>
-        <w:pStyle w:val="Code"/>
-      </w:pPr>
-      <w:proofErr w:type="gramStart"/>
-      <w:r>
-        <w:t>username</w:t>
-      </w:r>
-      <w:proofErr w:type="gramEnd"/>
-    </w:p>
-    <w:p>
-      <w:pPr>
-        <w:pStyle w:val="Code"/>
-      </w:pPr>
-      <w:proofErr w:type="gramStart"/>
-      <w:r>
-        <w:t>password</w:t>
-      </w:r>
-      <w:proofErr w:type="gramEnd"/>
-    </w:p>
-    <w:p>
-      <w:pPr>
-        <w:pStyle w:val="Code"/>
-      </w:pPr>
-      <w:proofErr w:type="spellStart"/>
-      <w:proofErr w:type="gramStart"/>
-      <w:r>
-        <w:t>enableLANMode</w:t>
-      </w:r>
-      <w:proofErr w:type="spellEnd"/>
-      <w:proofErr w:type="gramEnd"/>
-    </w:p>
-    <w:p>
-      <w:pPr>
-        <w:pStyle w:val="Code"/>
-      </w:pPr>
-      <w:proofErr w:type="spellStart"/>
-      <w:proofErr w:type="gramStart"/>
-      <w:r>
-        <w:t>serviceType</w:t>
-      </w:r>
-      <w:proofErr w:type="spellEnd"/>
-      <w:proofErr w:type="gramEnd"/>
-      <w:r>
-        <w:t xml:space="preserve"> (= AML_STAGING_SERVICE)</w:t>
-      </w:r>
-    </w:p>
-    <w:p>
-      <w:pPr>
-        <w:pStyle w:val="Code"/>
-      </w:pPr>
-      <w:proofErr w:type="spellStart"/>
-      <w:proofErr w:type="gramStart"/>
-      <w:r>
-        <w:t>loggingLevel</w:t>
-      </w:r>
-      <w:proofErr w:type="spellEnd"/>
-      <w:proofErr w:type="gramEnd"/>
-      <w:r>
-        <w:t xml:space="preserve"> (=AML_LOGGING_LEVEL_ERROR)</w:t>
-      </w:r>
-    </w:p>
-    <w:p>
-      <w:pPr>
-        <w:pStyle w:val="Code"/>
-      </w:pPr>
-      <w:proofErr w:type="spellStart"/>
-      <w:r>
-        <w:t>DeviceCreator</w:t>
-      </w:r>
-      <w:proofErr w:type="spellEnd"/>
-      <w:r>
-        <w:t xml:space="preserve"> </w:t>
-      </w:r>
-      <w:proofErr w:type="spellStart"/>
-      <w:r>
-        <w:t>deviceCreator</w:t>
-      </w:r>
-      <w:proofErr w:type="spellEnd"/>
-    </w:p>
-    <w:p>
-      <w:pPr>
-        <w:pStyle w:val="Code"/>
-      </w:pPr>
-      <w:proofErr w:type="spellStart"/>
-      <w:proofErr w:type="gramStart"/>
-      <w:r>
-        <w:t>registrationEmailTempateId</w:t>
-      </w:r>
-      <w:proofErr w:type="spellEnd"/>
-      <w:proofErr w:type="gramEnd"/>
-    </w:p>
-    <w:p>
-      <w:pPr>
-        <w:pStyle w:val="Code"/>
-      </w:pPr>
-      <w:proofErr w:type="spellStart"/>
-      <w:proofErr w:type="gramStart"/>
-      <w:r>
-        <w:t>registrationEmailSubject</w:t>
-      </w:r>
-      <w:proofErr w:type="spellEnd"/>
-      <w:proofErr w:type="gramEnd"/>
-    </w:p>
-    <w:p>
-      <w:pPr>
-        <w:pStyle w:val="Code"/>
-      </w:pPr>
-      <w:proofErr w:type="spellStart"/>
-      <w:proofErr w:type="gramStart"/>
-      <w:r>
-        <w:t>registrationEmailBodyHTML</w:t>
-      </w:r>
-      <w:proofErr w:type="spellEnd"/>
-      <w:proofErr w:type="gramEnd"/>
-    </w:p>
-    <w:p>
-      <w:pPr>
-        <w:pStyle w:val="Code"/>
-      </w:pPr>
-    </w:p>
-    <w:p>
-      <w:pPr>
-        <w:pStyle w:val="Heading4"/>
-      </w:pPr>
-      <w:r>
-        <w:t>Interfaces</w:t>
-      </w:r>
-    </w:p>
-    <w:p>
-      <w:pPr>
-        <w:pStyle w:val="Heading2"/>
-      </w:pPr>
-      <w:proofErr w:type="spellStart"/>
-      <w:r>
-        <w:t>DeviceCreator</w:t>
-      </w:r>
-      <w:proofErr w:type="spellEnd"/>
-    </w:p>
-    <w:p>
-      <w:pPr>
-        <w:pStyle w:val="Code"/>
-      </w:pPr>
-      <w:r>
-        <w:t xml:space="preserve">Device </w:t>
-      </w:r>
-      <w:proofErr w:type="spellStart"/>
-      <w:proofErr w:type="gramStart"/>
-      <w:r>
-        <w:t>deviceForAylaDevice</w:t>
-      </w:r>
-      <w:proofErr w:type="spellEnd"/>
-      <w:r>
-        <w:t>(</w:t>
-      </w:r>
-      <w:proofErr w:type="spellStart"/>
-      <w:proofErr w:type="gramEnd"/>
-      <w:r>
-        <w:t>AylaDevice</w:t>
-      </w:r>
-      <w:proofErr w:type="spellEnd"/>
-      <w:r>
-        <w:t xml:space="preserve"> </w:t>
-      </w:r>
-      <w:proofErr w:type="spellStart"/>
-      <w:r>
-        <w:t>aylaDevice</w:t>
-      </w:r>
-      <w:proofErr w:type="spellEnd"/>
-      <w:r>
-        <w:t>)</w:t>
-      </w:r>
-    </w:p>
-    <w:p/>
-    <w:p>
-      <w:r>
-        <w:t xml:space="preserve">The </w:t>
-      </w:r>
-      <w:proofErr w:type="spellStart"/>
-      <w:r>
-        <w:t>DeviceCreator</w:t>
-      </w:r>
-      <w:proofErr w:type="spellEnd"/>
-      <w:r>
-        <w:t xml:space="preserve"> object implements </w:t>
-      </w:r>
-      <w:proofErr w:type="spellStart"/>
-      <w:r>
-        <w:t>deviceForAylaDevice</w:t>
-      </w:r>
-      <w:proofErr w:type="spellEnd"/>
-      <w:r>
-        <w:t xml:space="preserve">. This method is called by the </w:t>
-      </w:r>
-      <w:proofErr w:type="spellStart"/>
-      <w:r>
-        <w:t>DeviceManager</w:t>
-      </w:r>
-      <w:proofErr w:type="spellEnd"/>
-      <w:r>
-        <w:t xml:space="preserve"> to create user-defined Device objects for each </w:t>
-      </w:r>
-      <w:proofErr w:type="spellStart"/>
-      <w:r>
-        <w:t>AylaDevice</w:t>
-      </w:r>
-      <w:proofErr w:type="spellEnd"/>
-      <w:r>
-        <w:t xml:space="preserve"> returned by the service. This allows the user to define </w:t>
-      </w:r>
-      <w:r>
-        <w:t>custom device</w:t>
-      </w:r>
-      <w:r>
-        <w:t xml:space="preserve"> classes that will be managed by the application framework.</w:t>
-      </w:r>
-    </w:p>
-    <w:p/>
-    <w:p>
-      <w:pPr>
-        <w:pStyle w:val="Code"/>
-      </w:pPr>
-      <w:r>
-        <w:t xml:space="preserve">List&lt;Class&gt; </w:t>
-      </w:r>
-      <w:proofErr w:type="spellStart"/>
-      <w:proofErr w:type="gramStart"/>
-      <w:r>
-        <w:t>getSupportedDeviceClasses</w:t>
-      </w:r>
-      <w:proofErr w:type="spellEnd"/>
-      <w:r>
-        <w:t>(</w:t>
-      </w:r>
-      <w:proofErr w:type="gramEnd"/>
-      <w:r>
-        <w:t>)</w:t>
-      </w:r>
-    </w:p>
-    <w:p/>
-    <w:p>
-      <w:r>
-        <w:t xml:space="preserve">This method returns a list of Device-derived classes supported by the </w:t>
-      </w:r>
-      <w:proofErr w:type="spellStart"/>
-      <w:r>
-        <w:t>DeviceCreator</w:t>
-      </w:r>
-      <w:proofErr w:type="spellEnd"/>
-      <w:r>
-        <w:t>. This list is used during the registration flow to provide the user with a list of possible devices to find, and sets the appropriate registration type (push-button, same-LAN, etc.) when selected.</w:t>
-      </w:r>
-    </w:p>
-    <w:p/>
-    <w:p>
-      <w:pPr>
-        <w:pStyle w:val="Code"/>
-      </w:pPr>
-      <w:proofErr w:type="spellStart"/>
-      <w:r>
-        <w:t>ViewHolder</w:t>
-      </w:r>
-      <w:proofErr w:type="spellEnd"/>
-      <w:r>
-        <w:t xml:space="preserve"> </w:t>
-      </w:r>
-      <w:proofErr w:type="spellStart"/>
-      <w:proofErr w:type="gramStart"/>
-      <w:r>
-        <w:t>viewHolderForViewType</w:t>
-      </w:r>
-      <w:proofErr w:type="spellEnd"/>
-      <w:r>
-        <w:t>(</w:t>
-      </w:r>
-      <w:proofErr w:type="spellStart"/>
-      <w:proofErr w:type="gramEnd"/>
-      <w:r>
-        <w:t>int</w:t>
-      </w:r>
-      <w:proofErr w:type="spellEnd"/>
-      <w:r>
-        <w:t xml:space="preserve"> </w:t>
-      </w:r>
-      <w:proofErr w:type="spellStart"/>
-      <w:r>
-        <w:t>viewType</w:t>
-      </w:r>
-      <w:proofErr w:type="spellEnd"/>
-      <w:r>
-        <w:t>)</w:t>
-      </w:r>
-    </w:p>
-    <w:p/>
-    <w:p>
-      <w:r>
-        <w:t xml:space="preserve">This method returns a </w:t>
-      </w:r>
-      <w:proofErr w:type="spellStart"/>
-      <w:r>
-        <w:t>ViewHolder</w:t>
-      </w:r>
-      <w:proofErr w:type="spellEnd"/>
-      <w:r>
-        <w:t xml:space="preserve"> for the appropriate type. This method is called when displaying a list of devices in a </w:t>
-      </w:r>
-      <w:proofErr w:type="spellStart"/>
-      <w:r>
-        <w:t>RecyclerView</w:t>
-      </w:r>
-      <w:proofErr w:type="spellEnd"/>
-      <w:r>
-        <w:t xml:space="preserve"> (Android only).</w:t>
-      </w:r>
-    </w:p>
-    <w:p/>
-    <w:p>
-      <w:pPr>
-        <w:pStyle w:val="Heading2"/>
-      </w:pPr>
-      <w:r>
-        <w:t>Device Manager</w:t>
-      </w:r>
-    </w:p>
-    <w:p>
-      <w:r>
-        <w:t xml:space="preserve">The Device Manager is </w:t>
-      </w:r>
-      <w:r>
-        <w:t xml:space="preserve">created by and can be </w:t>
-      </w:r>
-      <w:r>
-        <w:t>obtained from the Session Manager</w:t>
-      </w:r>
-      <w:r>
-        <w:t xml:space="preserve"> once login has successfully completed.</w:t>
-      </w:r>
-    </w:p>
-    <w:p>
-      <w:pPr>
-        <w:pStyle w:val="Heading4"/>
-      </w:pPr>
-      <w:r>
-        <w:t>Methods</w:t>
-      </w:r>
-    </w:p>
-    <w:p>
-      <w:pPr>
-        <w:pStyle w:val="Code"/>
-      </w:pPr>
-      <w:r>
-        <w:t xml:space="preserve">Gateway </w:t>
-      </w:r>
-      <w:proofErr w:type="spellStart"/>
-      <w:proofErr w:type="gramStart"/>
-      <w:r>
-        <w:t>getGateway</w:t>
-      </w:r>
-      <w:r>
-        <w:t>Device</w:t>
-      </w:r>
-      <w:proofErr w:type="spellEnd"/>
-      <w:r>
-        <w:t>(</w:t>
-      </w:r>
-      <w:proofErr w:type="gramEnd"/>
-      <w:r>
-        <w:t>)</w:t>
-      </w:r>
-      <w:r>
-        <w:t xml:space="preserve"> </w:t>
-      </w:r>
-    </w:p>
-    <w:p>
-      <w:pPr>
-        <w:pStyle w:val="Code"/>
-      </w:pPr>
-      <w:r>
-        <w:t>Array</w:t>
-      </w:r>
-      <w:r>
-        <w:t>&lt;Device&gt;</w:t>
-      </w:r>
-      <w:r>
-        <w:t xml:space="preserve"> </w:t>
-      </w:r>
-      <w:proofErr w:type="spellStart"/>
-      <w:proofErr w:type="gramStart"/>
-      <w:r>
-        <w:t>deviceList</w:t>
-      </w:r>
-      <w:proofErr w:type="spellEnd"/>
-      <w:r>
-        <w:t>(</w:t>
-      </w:r>
-      <w:proofErr w:type="gramEnd"/>
-      <w:r>
-        <w:t>)</w:t>
-      </w:r>
-    </w:p>
-    <w:p>
-      <w:pPr>
-        <w:pStyle w:val="Code"/>
-      </w:pPr>
-      <w:r>
-        <w:t xml:space="preserve">Array&lt;Device&gt; </w:t>
-      </w:r>
-      <w:proofErr w:type="spellStart"/>
-      <w:proofErr w:type="gramStart"/>
-      <w:r>
-        <w:t>getFilteredDeviceList</w:t>
-      </w:r>
-      <w:proofErr w:type="spellEnd"/>
-      <w:r>
-        <w:t>(</w:t>
-      </w:r>
-      <w:proofErr w:type="gramEnd"/>
-      <w:r>
-        <w:t>filter function)</w:t>
-      </w:r>
-    </w:p>
-    <w:p>
-      <w:pPr>
-        <w:pStyle w:val="Code"/>
-      </w:pPr>
-    </w:p>
-    <w:p>
-      <w:pPr>
-        <w:pStyle w:val="Code"/>
-      </w:pPr>
-      <w:r>
-        <w:t xml:space="preserve">Boolean </w:t>
-      </w:r>
-      <w:proofErr w:type="spellStart"/>
-      <w:proofErr w:type="gramStart"/>
-      <w:r>
-        <w:t>isLANModeEnabled</w:t>
-      </w:r>
-      <w:proofErr w:type="spellEnd"/>
-      <w:r>
-        <w:t>(</w:t>
-      </w:r>
-      <w:proofErr w:type="gramEnd"/>
-      <w:r>
-        <w:t>)</w:t>
-      </w:r>
-    </w:p>
-    <w:p>
-      <w:pPr>
-        <w:pStyle w:val="Code"/>
-      </w:pPr>
-    </w:p>
-    <w:p>
-      <w:pPr>
-        <w:pStyle w:val="Code"/>
-      </w:pPr>
-      <w:proofErr w:type="gramStart"/>
-      <w:r>
-        <w:t>void</w:t>
-      </w:r>
-      <w:proofErr w:type="gramEnd"/>
-      <w:r>
-        <w:t xml:space="preserve"> </w:t>
-      </w:r>
-      <w:proofErr w:type="spellStart"/>
-      <w:r>
-        <w:t>setDeviceListPollInterval</w:t>
-      </w:r>
-      <w:proofErr w:type="spellEnd"/>
-      <w:r>
-        <w:t>(</w:t>
-      </w:r>
-      <w:proofErr w:type="spellStart"/>
-      <w:r>
-        <w:t>int</w:t>
-      </w:r>
-      <w:proofErr w:type="spellEnd"/>
-      <w:r>
-        <w:t xml:space="preserve"> </w:t>
-      </w:r>
-      <w:proofErr w:type="spellStart"/>
-      <w:r>
-        <w:t>timeInMs</w:t>
-      </w:r>
-      <w:proofErr w:type="spellEnd"/>
-      <w:r>
-        <w:t>)</w:t>
-      </w:r>
-    </w:p>
-    <w:p>
-      <w:pPr>
-        <w:pStyle w:val="Code"/>
-      </w:pPr>
-      <w:proofErr w:type="gramStart"/>
-      <w:r>
-        <w:t>void</w:t>
-      </w:r>
-      <w:proofErr w:type="gramEnd"/>
-      <w:r>
-        <w:t xml:space="preserve"> </w:t>
-      </w:r>
-      <w:proofErr w:type="spellStart"/>
-      <w:r>
-        <w:t>setDeviceStatusPollInterval</w:t>
-      </w:r>
-      <w:proofErr w:type="spellEnd"/>
-      <w:r>
-        <w:t>(</w:t>
-      </w:r>
-      <w:proofErr w:type="spellStart"/>
-      <w:r>
-        <w:t>int</w:t>
-      </w:r>
-      <w:proofErr w:type="spellEnd"/>
-      <w:r>
-        <w:t xml:space="preserve"> </w:t>
-      </w:r>
-      <w:proofErr w:type="spellStart"/>
-      <w:r>
-        <w:t>timeInMs</w:t>
-      </w:r>
-      <w:proofErr w:type="spellEnd"/>
-      <w:r>
-        <w:t>)</w:t>
-      </w:r>
-    </w:p>
-    <w:p>
-      <w:pPr>
-        <w:pStyle w:val="Code"/>
-      </w:pPr>
-    </w:p>
-    <w:p>
-      <w:pPr>
-        <w:pStyle w:val="Code"/>
-      </w:pPr>
-      <w:r>
-        <w:t>// Start and stop polling the devices</w:t>
-      </w:r>
-    </w:p>
-    <w:p>
-      <w:pPr>
-        <w:pStyle w:val="Code"/>
-      </w:pPr>
-      <w:proofErr w:type="gramStart"/>
-      <w:r>
-        <w:t>void</w:t>
-      </w:r>
-      <w:proofErr w:type="gramEnd"/>
-      <w:r>
-        <w:t xml:space="preserve"> </w:t>
-      </w:r>
-      <w:proofErr w:type="spellStart"/>
-      <w:r>
-        <w:t>startPolling</w:t>
-      </w:r>
-      <w:proofErr w:type="spellEnd"/>
-      <w:r>
-        <w:t>()</w:t>
-      </w:r>
-    </w:p>
-    <w:p>
-      <w:pPr>
-        <w:pStyle w:val="Code"/>
-      </w:pPr>
-      <w:proofErr w:type="gramStart"/>
-      <w:r>
-        <w:t>void</w:t>
-      </w:r>
-      <w:proofErr w:type="gramEnd"/>
-      <w:r>
-        <w:t xml:space="preserve"> </w:t>
-      </w:r>
-      <w:proofErr w:type="spellStart"/>
-      <w:r>
-        <w:t>stopPolling</w:t>
-      </w:r>
-      <w:proofErr w:type="spellEnd"/>
-      <w:r>
-        <w:t>()</w:t>
-      </w:r>
-    </w:p>
-    <w:p>
-      <w:pPr>
-        <w:pStyle w:val="Code"/>
-      </w:pPr>
-    </w:p>
-    <w:p>
-      <w:pPr>
-        <w:pStyle w:val="Code"/>
-      </w:pPr>
-      <w:r>
-        <w:t>// Add / remove listeners for changes in the device list</w:t>
-      </w:r>
-    </w:p>
-    <w:p>
-      <w:pPr>
-        <w:pStyle w:val="Code"/>
-      </w:pPr>
-      <w:r>
-        <w:t xml:space="preserve">// </w:t>
-      </w:r>
-      <w:proofErr w:type="gramStart"/>
-      <w:r>
-        <w:t>or</w:t>
-      </w:r>
-      <w:proofErr w:type="gramEnd"/>
-      <w:r>
-        <w:t xml:space="preserve"> the status of a device</w:t>
-      </w:r>
-    </w:p>
-    <w:p>
-      <w:pPr>
-        <w:pStyle w:val="Code"/>
-      </w:pPr>
-      <w:proofErr w:type="gramStart"/>
-      <w:r>
-        <w:t>void</w:t>
-      </w:r>
-      <w:proofErr w:type="gramEnd"/>
-      <w:r>
-        <w:t xml:space="preserve"> </w:t>
-      </w:r>
-      <w:proofErr w:type="spellStart"/>
-      <w:r>
-        <w:t>addDeviceStatusListener</w:t>
-      </w:r>
-      <w:proofErr w:type="spellEnd"/>
-      <w:r>
-        <w:t>(listener)</w:t>
-      </w:r>
-    </w:p>
-    <w:p>
-      <w:pPr>
-        <w:pStyle w:val="Code"/>
-      </w:pPr>
-      <w:proofErr w:type="gramStart"/>
-      <w:r>
-        <w:t>void</w:t>
-      </w:r>
-      <w:proofErr w:type="gramEnd"/>
-      <w:r>
-        <w:t xml:space="preserve"> </w:t>
-      </w:r>
-      <w:proofErr w:type="spellStart"/>
-      <w:r>
-        <w:t>removeDeviceStatusListeners</w:t>
-      </w:r>
-      <w:proofErr w:type="spellEnd"/>
-      <w:r>
-        <w:t>(listener)</w:t>
-      </w:r>
-    </w:p>
-    <w:p>
-      <w:pPr>
-        <w:pStyle w:val="Code"/>
-      </w:pPr>
-      <w:proofErr w:type="gramStart"/>
-      <w:r>
-        <w:t>void</w:t>
-      </w:r>
-      <w:proofErr w:type="gramEnd"/>
-      <w:r>
-        <w:t xml:space="preserve"> </w:t>
-      </w:r>
-      <w:proofErr w:type="spellStart"/>
-      <w:r>
-        <w:t>addDeviceListListener</w:t>
-      </w:r>
-      <w:proofErr w:type="spellEnd"/>
-      <w:r>
-        <w:t>(listener)</w:t>
-      </w:r>
-    </w:p>
-    <w:p>
-      <w:pPr>
-        <w:pStyle w:val="Code"/>
-      </w:pPr>
-      <w:proofErr w:type="gramStart"/>
-      <w:r>
-        <w:t>void</w:t>
-      </w:r>
-      <w:proofErr w:type="gramEnd"/>
-      <w:r>
-        <w:t xml:space="preserve"> </w:t>
-      </w:r>
-      <w:proofErr w:type="spellStart"/>
-      <w:r>
-        <w:t>removeDeviceListListener</w:t>
-      </w:r>
-      <w:proofErr w:type="spellEnd"/>
-      <w:r>
-        <w:t>(listener)</w:t>
-      </w:r>
-    </w:p>
-    <w:p>
-      <w:pPr>
-        <w:pStyle w:val="Heading4"/>
-      </w:pPr>
-      <w:r>
-        <w:t>Notifications</w:t>
-      </w:r>
-    </w:p>
-    <w:p>
-      <w:pPr>
-        <w:pStyle w:val="Code"/>
-      </w:pPr>
-      <w:proofErr w:type="gramStart"/>
-      <w:r>
-        <w:t>void</w:t>
-      </w:r>
-      <w:proofErr w:type="gramEnd"/>
-      <w:r>
-        <w:t xml:space="preserve"> </w:t>
-      </w:r>
-      <w:proofErr w:type="spellStart"/>
-      <w:r>
-        <w:t>deviceListChanged</w:t>
-      </w:r>
-      <w:proofErr w:type="spellEnd"/>
-      <w:r>
-        <w:t>()</w:t>
-      </w:r>
-    </w:p>
-    <w:p>
-      <w:pPr>
-        <w:pStyle w:val="Code"/>
-      </w:pPr>
-      <w:proofErr w:type="gramStart"/>
-      <w:r>
-        <w:t>void</w:t>
-      </w:r>
-      <w:proofErr w:type="gramEnd"/>
-      <w:r>
-        <w:t xml:space="preserve"> </w:t>
-      </w:r>
-      <w:proofErr w:type="spellStart"/>
-      <w:r>
-        <w:t>deviceStatusChanged</w:t>
-      </w:r>
-      <w:proofErr w:type="spellEnd"/>
-      <w:r>
-        <w:t>(</w:t>
-      </w:r>
-      <w:r>
-        <w:t xml:space="preserve">Device </w:t>
-      </w:r>
-      <w:proofErr w:type="spellStart"/>
-      <w:r>
-        <w:t>changedDevice</w:t>
-      </w:r>
-      <w:proofErr w:type="spellEnd"/>
-      <w:r>
-        <w:t>)</w:t>
-      </w:r>
-    </w:p>
-    <w:p/>
-    <w:p>
-      <w:pPr>
-        <w:pStyle w:val="Heading2"/>
-      </w:pPr>
-      <w:r>
-        <w:t>Device</w:t>
-      </w:r>
-      <w:r>
-        <w:t xml:space="preserve"> </w:t>
-      </w:r>
-    </w:p>
-    <w:p>
-      <w:r>
-        <w:t>The Device object is a base class representing the common properties of a device connected to the network.</w:t>
-      </w:r>
-      <w:r>
-        <w:t xml:space="preserve"> </w:t>
-      </w:r>
-      <w:r>
-        <w:t>Implementers</w:t>
-      </w:r>
-      <w:r>
-        <w:t xml:space="preserve"> should create new class objects derived from the Device class that contain device-specific information</w:t>
-      </w:r>
-      <w:r>
-        <w:t xml:space="preserve"> and functionality</w:t>
-      </w:r>
-      <w:r>
-        <w:t>.</w:t>
-      </w:r>
-    </w:p>
-    <w:p/>
-    <w:p>
-      <w:r>
-        <w:t xml:space="preserve">Creation of device objects are handled by the </w:t>
-      </w:r>
-      <w:proofErr w:type="spellStart"/>
-      <w:r>
-        <w:t>deviceCreator</w:t>
-      </w:r>
-      <w:proofErr w:type="spellEnd"/>
-      <w:r>
-        <w:t xml:space="preserve"> method passed in to the Session Manager via the Session Parameters. This allows the framework to create and manage devices of the object type desired by the implementer.</w:t>
-      </w:r>
-    </w:p>
-    <w:p/>
-    <w:p>
-      <w:pPr>
-        <w:pStyle w:val="Heading4"/>
-      </w:pPr>
-      <w:r>
-        <w:t>Methods</w:t>
-      </w:r>
-    </w:p>
-    <w:p/>
-    <w:p>
-      <w:pPr>
-        <w:pStyle w:val="Code"/>
-      </w:pPr>
-      <w:proofErr w:type="spellStart"/>
-      <w:r>
-        <w:t>AylaDevice</w:t>
-      </w:r>
-      <w:proofErr w:type="spellEnd"/>
-      <w:r>
-        <w:t xml:space="preserve"> </w:t>
-      </w:r>
-      <w:proofErr w:type="spellStart"/>
-      <w:proofErr w:type="gramStart"/>
-      <w:r>
-        <w:t>getDevice</w:t>
-      </w:r>
-      <w:proofErr w:type="spellEnd"/>
-      <w:r>
-        <w:t>(</w:t>
-      </w:r>
-      <w:proofErr w:type="gramEnd"/>
-      <w:r>
-        <w:t>)</w:t>
-      </w:r>
-    </w:p>
-    <w:p>
-      <w:pPr>
-        <w:pStyle w:val="Code"/>
-      </w:pPr>
-      <w:proofErr w:type="gramStart"/>
-      <w:r>
-        <w:t>void</w:t>
-      </w:r>
-      <w:proofErr w:type="gramEnd"/>
-      <w:r>
-        <w:t xml:space="preserve"> </w:t>
-      </w:r>
-      <w:proofErr w:type="spellStart"/>
-      <w:r>
-        <w:t>updateStatus</w:t>
-      </w:r>
-      <w:proofErr w:type="spellEnd"/>
-      <w:r>
-        <w:t>()</w:t>
-      </w:r>
-    </w:p>
-    <w:p>
-      <w:pPr>
-        <w:pStyle w:val="Code"/>
-      </w:pPr>
-      <w:proofErr w:type="spellStart"/>
-      <w:r>
-        <w:t>AylaProperty</w:t>
-      </w:r>
-      <w:proofErr w:type="spellEnd"/>
-      <w:r>
-        <w:t xml:space="preserve"> </w:t>
-      </w:r>
-      <w:proofErr w:type="spellStart"/>
-      <w:proofErr w:type="gramStart"/>
-      <w:r>
-        <w:t>getProperty</w:t>
-      </w:r>
-      <w:proofErr w:type="spellEnd"/>
-      <w:r>
-        <w:t>(</w:t>
-      </w:r>
-      <w:proofErr w:type="gramEnd"/>
-      <w:r>
-        <w:t xml:space="preserve">String </w:t>
-      </w:r>
-      <w:proofErr w:type="spellStart"/>
-      <w:r>
-        <w:t>propertyName</w:t>
-      </w:r>
-      <w:proofErr w:type="spellEnd"/>
-      <w:r>
-        <w:t>)</w:t>
-      </w:r>
-    </w:p>
-    <w:p>
-      <w:pPr>
-        <w:pStyle w:val="Code"/>
-      </w:pPr>
-    </w:p>
-    <w:p>
-      <w:pPr>
-        <w:pStyle w:val="Code"/>
-      </w:pPr>
-      <w:r>
-        <w:t>// UI methods</w:t>
-      </w:r>
-    </w:p>
-    <w:p>
-      <w:pPr>
-        <w:pStyle w:val="Code"/>
-      </w:pPr>
-      <w:r>
-        <w:t xml:space="preserve">View </w:t>
-      </w:r>
-      <w:proofErr w:type="spellStart"/>
-      <w:proofErr w:type="gramStart"/>
-      <w:r>
-        <w:t>getListItemView</w:t>
-      </w:r>
-      <w:proofErr w:type="spellEnd"/>
-      <w:r>
-        <w:t>(</w:t>
-      </w:r>
-      <w:proofErr w:type="gramEnd"/>
-      <w:r>
-        <w:t xml:space="preserve">Context </w:t>
-      </w:r>
-      <w:proofErr w:type="spellStart"/>
-      <w:r>
-        <w:t>context</w:t>
-      </w:r>
-      <w:proofErr w:type="spellEnd"/>
-      <w:r>
-        <w:t xml:space="preserve">, View </w:t>
-      </w:r>
-      <w:proofErr w:type="spellStart"/>
-      <w:r>
-        <w:t>convertView</w:t>
-      </w:r>
-      <w:proofErr w:type="spellEnd"/>
-      <w:r>
-        <w:t xml:space="preserve">, </w:t>
-      </w:r>
-      <w:proofErr w:type="spellStart"/>
-      <w:r>
-        <w:t>ViewGroup</w:t>
-      </w:r>
-      <w:proofErr w:type="spellEnd"/>
-      <w:r>
-        <w:t xml:space="preserve"> parent)</w:t>
-      </w:r>
-    </w:p>
-    <w:p>
-      <w:pPr>
-        <w:pStyle w:val="Code"/>
-      </w:pPr>
-      <w:r>
-        <w:t xml:space="preserve">View </w:t>
-      </w:r>
-      <w:proofErr w:type="spellStart"/>
-      <w:proofErr w:type="gramStart"/>
-      <w:r>
-        <w:t>getGridItemView</w:t>
-      </w:r>
-      <w:proofErr w:type="spellEnd"/>
-      <w:r>
-        <w:t>(</w:t>
-      </w:r>
-      <w:proofErr w:type="gramEnd"/>
-      <w:r>
-        <w:t xml:space="preserve">Context </w:t>
-      </w:r>
-      <w:proofErr w:type="spellStart"/>
-      <w:r>
-        <w:t>context</w:t>
-      </w:r>
-      <w:proofErr w:type="spellEnd"/>
-      <w:r>
-        <w:t xml:space="preserve">, View </w:t>
-      </w:r>
-      <w:proofErr w:type="spellStart"/>
-      <w:r>
-        <w:t>convertView</w:t>
-      </w:r>
-      <w:proofErr w:type="spellEnd"/>
-      <w:r>
-        <w:t xml:space="preserve">, </w:t>
-      </w:r>
-      <w:proofErr w:type="spellStart"/>
-      <w:r>
-        <w:t>ViewGroup</w:t>
-      </w:r>
-      <w:proofErr w:type="spellEnd"/>
-      <w:r>
-        <w:t xml:space="preserve"> parent)</w:t>
-      </w:r>
-    </w:p>
-    <w:p>
-      <w:pPr>
-        <w:pStyle w:val="Code"/>
-      </w:pPr>
-      <w:r>
-        <w:t xml:space="preserve">Fragment </w:t>
-      </w:r>
-      <w:proofErr w:type="spellStart"/>
-      <w:proofErr w:type="gramStart"/>
-      <w:r>
-        <w:t>getDetailsFragment</w:t>
-      </w:r>
-      <w:proofErr w:type="spellEnd"/>
-      <w:r>
-        <w:t>(</w:t>
-      </w:r>
-      <w:proofErr w:type="gramEnd"/>
-      <w:r>
-        <w:t xml:space="preserve">Context </w:t>
-      </w:r>
-      <w:proofErr w:type="spellStart"/>
-      <w:r>
-        <w:t>context</w:t>
-      </w:r>
-      <w:proofErr w:type="spellEnd"/>
-      <w:r>
-        <w:t>)</w:t>
-      </w:r>
-    </w:p>
-    <w:p>
-      <w:pPr>
-        <w:pStyle w:val="Code"/>
-      </w:pPr>
-      <w:r>
-        <w:t xml:space="preserve">String </w:t>
-      </w:r>
-      <w:proofErr w:type="spellStart"/>
-      <w:proofErr w:type="gramStart"/>
-      <w:r>
-        <w:t>toString</w:t>
-      </w:r>
-      <w:proofErr w:type="spellEnd"/>
-      <w:r>
-        <w:t>(</w:t>
-      </w:r>
-      <w:proofErr w:type="gramEnd"/>
-      <w:r>
-        <w:t>)</w:t>
-      </w:r>
-    </w:p>
-    <w:p>
-      <w:pPr>
-        <w:pStyle w:val="Code"/>
-      </w:pPr>
-      <w:r>
-        <w:t xml:space="preserve">String </w:t>
-      </w:r>
-      <w:proofErr w:type="spellStart"/>
-      <w:proofErr w:type="gramStart"/>
-      <w:r>
-        <w:t>getDeviceState</w:t>
-      </w:r>
-      <w:proofErr w:type="spellEnd"/>
-      <w:r>
-        <w:t>(</w:t>
-      </w:r>
-      <w:proofErr w:type="gramEnd"/>
-      <w:r>
-        <w:t>)</w:t>
-      </w:r>
-    </w:p>
-    <w:p>
-      <w:pPr>
-        <w:pStyle w:val="Code"/>
-      </w:pPr>
-      <w:r>
-        <w:t xml:space="preserve">String </w:t>
-      </w:r>
-      <w:proofErr w:type="spellStart"/>
-      <w:proofErr w:type="gramStart"/>
-      <w:r>
-        <w:t>deviceTypeName</w:t>
-      </w:r>
-      <w:proofErr w:type="spellEnd"/>
-      <w:r>
-        <w:t>(</w:t>
-      </w:r>
-      <w:proofErr w:type="gramEnd"/>
-      <w:r>
-        <w:t>)</w:t>
-      </w:r>
-    </w:p>
-    <w:p>
-      <w:pPr>
-        <w:pStyle w:val="Code"/>
-      </w:pPr>
-      <w:r>
-        <w:t xml:space="preserve">String </w:t>
-      </w:r>
-      <w:proofErr w:type="spellStart"/>
-      <w:proofErr w:type="gramStart"/>
-      <w:r>
-        <w:t>registrationType</w:t>
-      </w:r>
-      <w:proofErr w:type="spellEnd"/>
-      <w:r>
-        <w:t>(</w:t>
-      </w:r>
-      <w:proofErr w:type="gramEnd"/>
-      <w:r>
-        <w:t>)</w:t>
-      </w:r>
-    </w:p>
-    <w:p>
-      <w:pPr>
-        <w:pStyle w:val="Code"/>
-      </w:pPr>
-      <w:proofErr w:type="spellStart"/>
-      <w:r>
-        <w:t>ArrayList</w:t>
-      </w:r>
-      <w:proofErr w:type="spellEnd"/>
-      <w:r>
-        <w:t xml:space="preserve">&lt;String&gt; </w:t>
-      </w:r>
-      <w:proofErr w:type="spellStart"/>
-      <w:proofErr w:type="gramStart"/>
-      <w:r>
-        <w:t>getPropertyNames</w:t>
-      </w:r>
-      <w:proofErr w:type="spellEnd"/>
-      <w:r>
-        <w:t>(</w:t>
-      </w:r>
-      <w:proofErr w:type="gramEnd"/>
-      <w:r>
-        <w:t>)</w:t>
-      </w:r>
-    </w:p>
-    <w:p>
-      <w:pPr>
-        <w:pStyle w:val="Code"/>
-      </w:pPr>
-    </w:p>
-    <w:p>
-      <w:pPr>
-        <w:pStyle w:val="Code"/>
-      </w:pPr>
-      <w:r>
-        <w:t>// UI methods</w:t>
-      </w:r>
-    </w:p>
-    <w:p>
-      <w:pPr>
-        <w:pStyle w:val="Code"/>
-      </w:pPr>
-      <w:proofErr w:type="spellStart"/>
-      <w:r>
-        <w:t>Drawable</w:t>
-      </w:r>
-      <w:proofErr w:type="spellEnd"/>
-      <w:r>
-        <w:t xml:space="preserve"> </w:t>
-      </w:r>
-      <w:proofErr w:type="spellStart"/>
-      <w:proofErr w:type="gramStart"/>
-      <w:r>
-        <w:t>getDeviceDrawable</w:t>
-      </w:r>
-      <w:proofErr w:type="spellEnd"/>
-      <w:r>
-        <w:t>(</w:t>
-      </w:r>
-      <w:proofErr w:type="gramEnd"/>
-      <w:r>
-        <w:t>)</w:t>
-      </w:r>
-    </w:p>
-    <w:p>
-      <w:pPr>
-        <w:pStyle w:val="Code"/>
-      </w:pPr>
-      <w:r>
-        <w:t xml:space="preserve">Fragment </w:t>
-      </w:r>
-      <w:proofErr w:type="spellStart"/>
-      <w:proofErr w:type="gramStart"/>
-      <w:r>
-        <w:t>getDetailsFragment</w:t>
-      </w:r>
-      <w:proofErr w:type="spellEnd"/>
-      <w:r>
-        <w:t>(</w:t>
-      </w:r>
-      <w:proofErr w:type="gramEnd"/>
-      <w:r>
-        <w:t>)</w:t>
-      </w:r>
-    </w:p>
-    <w:p>
-      <w:pPr>
-        <w:pStyle w:val="Code"/>
-      </w:pPr>
-      <w:r>
-        <w:t xml:space="preserve">Void </w:t>
-      </w:r>
-      <w:proofErr w:type="spellStart"/>
-      <w:proofErr w:type="gramStart"/>
-      <w:r>
-        <w:t>bindViewHolder</w:t>
-      </w:r>
-      <w:proofErr w:type="spellEnd"/>
-      <w:r>
-        <w:t>(</w:t>
-      </w:r>
-      <w:proofErr w:type="gramEnd"/>
-      <w:r>
-        <w:t>holder)</w:t>
-      </w:r>
-    </w:p>
-    <w:p>
-      <w:pPr>
-        <w:pStyle w:val="Code"/>
-      </w:pPr>
-    </w:p>
-    <w:p>
-      <w:r>
-        <w:t>Implementers of the Device class should pay particular attention to these methods:</w:t>
-      </w:r>
-    </w:p>
-    <w:p/>
-    <w:p>
-      <w:pPr>
-        <w:pStyle w:val="Code"/>
-      </w:pPr>
-      <w:proofErr w:type="spellStart"/>
-      <w:proofErr w:type="gramStart"/>
-      <w:r>
-        <w:t>updateStatus</w:t>
-      </w:r>
-      <w:proofErr w:type="spellEnd"/>
-      <w:proofErr w:type="gramEnd"/>
-      <w:r>
-        <w:t xml:space="preserve">() </w:t>
-      </w:r>
-    </w:p>
-    <w:p>
-      <w:r>
-        <w:t xml:space="preserve">This method is responsible for fetching information about the device’s status. It will be called whenever the device manager status timer is called. The default implementation fetches properties (returned from </w:t>
-      </w:r>
-      <w:proofErr w:type="spellStart"/>
-      <w:proofErr w:type="gramStart"/>
-      <w:r>
-        <w:t>getPropertyNames</w:t>
-      </w:r>
-      <w:proofErr w:type="spellEnd"/>
-      <w:r>
-        <w:t>(</w:t>
-      </w:r>
-      <w:proofErr w:type="gramEnd"/>
-      <w:r>
-        <w:t>)). Custom devices may require additional functionality, which should be implemented in an override of this method.</w:t>
-      </w:r>
-    </w:p>
-    <w:p/>
-    <w:p>
-      <w:pPr>
-        <w:pStyle w:val="Code"/>
-      </w:pPr>
-      <w:proofErr w:type="spellStart"/>
-      <w:proofErr w:type="gramStart"/>
-      <w:r>
-        <w:t>toString</w:t>
-      </w:r>
-      <w:proofErr w:type="spellEnd"/>
-      <w:proofErr w:type="gramEnd"/>
-      <w:r>
-        <w:t>()</w:t>
-      </w:r>
-    </w:p>
-    <w:p>
-      <w:r>
-        <w:t>This method is called to determine the text displayed in the default list view or grid view. The default implementation returns the friendly name of the device.</w:t>
-      </w:r>
-    </w:p>
-    <w:p/>
-    <w:p>
-      <w:pPr>
-        <w:pStyle w:val="Code"/>
-      </w:pPr>
-      <w:proofErr w:type="spellStart"/>
-      <w:proofErr w:type="gramStart"/>
-      <w:r>
-        <w:t>getDeviceState</w:t>
-      </w:r>
-      <w:proofErr w:type="spellEnd"/>
-      <w:proofErr w:type="gramEnd"/>
-      <w:r>
-        <w:t>()</w:t>
-      </w:r>
-    </w:p>
-    <w:p>
-      <w:r>
-        <w:t xml:space="preserve">This method is called along with </w:t>
-      </w:r>
-      <w:proofErr w:type="spellStart"/>
-      <w:r>
-        <w:t>toString</w:t>
-      </w:r>
-      <w:proofErr w:type="spellEnd"/>
-      <w:r>
-        <w:t xml:space="preserve"> to provide additional information about the state of the device, such as “ON”, “OFF”, “Open”, “Closed”, etc. It is optional, and defaults to an empty string. </w:t>
-      </w:r>
-    </w:p>
-    <w:p/>
-    <w:p>
-      <w:pPr>
-        <w:pStyle w:val="Code"/>
-      </w:pPr>
-      <w:proofErr w:type="spellStart"/>
-      <w:proofErr w:type="gramStart"/>
-      <w:r>
-        <w:t>getPropertyNames</w:t>
-      </w:r>
-      <w:proofErr w:type="spellEnd"/>
-      <w:proofErr w:type="gramEnd"/>
-      <w:r>
-        <w:t>()</w:t>
-      </w:r>
-    </w:p>
-    <w:p>
-      <w:r>
-        <w:t xml:space="preserve">This method should be overridden to add properties to be fetched during device status updates. </w:t>
-      </w:r>
-    </w:p>
-    <w:p/>
-    <w:p>
-      <w:pPr>
-        <w:pStyle w:val="Code"/>
-      </w:pPr>
-      <w:proofErr w:type="spellStart"/>
-      <w:proofErr w:type="gramStart"/>
-      <w:r>
-        <w:t>getDeviceDrawable</w:t>
-      </w:r>
-      <w:proofErr w:type="spellEnd"/>
-      <w:proofErr w:type="gramEnd"/>
-      <w:r>
-        <w:t>()</w:t>
-      </w:r>
-    </w:p>
-    <w:p>
-      <w:r>
-        <w:t xml:space="preserve">This method should be overridden to return a </w:t>
-      </w:r>
-      <w:proofErr w:type="spellStart"/>
-      <w:r>
-        <w:t>Drawable</w:t>
-      </w:r>
-      <w:proofErr w:type="spellEnd"/>
-      <w:r>
-        <w:t xml:space="preserve"> (Android only) that represents the device, such as the image of a plug, or switch, or door sensor</w:t>
-      </w:r>
-    </w:p>
-    <w:p/>
-    <w:p>
-      <w:pPr>
-        <w:pStyle w:val="Code"/>
-      </w:pPr>
-      <w:proofErr w:type="spellStart"/>
-      <w:proofErr w:type="gramStart"/>
-      <w:r>
-        <w:t>getDetailsFragment</w:t>
-      </w:r>
-      <w:proofErr w:type="spellEnd"/>
-      <w:proofErr w:type="gramEnd"/>
-      <w:r>
-        <w:t>()</w:t>
-      </w:r>
-    </w:p>
-    <w:p>
-      <w:r>
-        <w:t xml:space="preserve">This method should be overridden to return a Fragment that should be displayed when the user taps on a Device item in a list. The default implementation shows the image of the device (from </w:t>
-      </w:r>
-      <w:proofErr w:type="spellStart"/>
-      <w:proofErr w:type="gramStart"/>
-      <w:r>
-        <w:t>getDeviceDrawable</w:t>
-      </w:r>
-      <w:proofErr w:type="spellEnd"/>
-      <w:r>
-        <w:t>(</w:t>
-      </w:r>
-      <w:proofErr w:type="gramEnd"/>
-      <w:r>
-        <w:t>)) as well as a list of the properties the device has and their values.</w:t>
-      </w:r>
-    </w:p>
-    <w:p/>
-    <w:p>
-      <w:pPr>
-        <w:pStyle w:val="Code"/>
-      </w:pPr>
-      <w:proofErr w:type="spellStart"/>
-      <w:proofErr w:type="gramStart"/>
-      <w:r>
-        <w:t>bindViewHolder</w:t>
-      </w:r>
-      <w:proofErr w:type="spellEnd"/>
-      <w:proofErr w:type="gramEnd"/>
-      <w:r>
-        <w:t>()</w:t>
-      </w:r>
-    </w:p>
-    <w:p>
-      <w:r>
-        <w:t xml:space="preserve">This method should be overridden in devices that use a custom </w:t>
-      </w:r>
-      <w:proofErr w:type="spellStart"/>
-      <w:r>
-        <w:t>ViewHolder</w:t>
-      </w:r>
-      <w:proofErr w:type="spellEnd"/>
-      <w:r>
-        <w:t xml:space="preserve"> returned by the </w:t>
-      </w:r>
-      <w:proofErr w:type="spellStart"/>
-      <w:r>
-        <w:t>DeviceCreator’s</w:t>
-      </w:r>
-      <w:proofErr w:type="spellEnd"/>
-      <w:r>
-        <w:t xml:space="preserve"> </w:t>
-      </w:r>
-      <w:proofErr w:type="spellStart"/>
-      <w:proofErr w:type="gramStart"/>
-      <w:r>
-        <w:t>viewHolderForViewType</w:t>
-      </w:r>
-      <w:proofErr w:type="spellEnd"/>
-      <w:r>
-        <w:t>(</w:t>
-      </w:r>
-      <w:proofErr w:type="gramEnd"/>
-      <w:r>
-        <w:t xml:space="preserve">) method. The method should bind the views held by the </w:t>
-      </w:r>
-      <w:proofErr w:type="spellStart"/>
-      <w:r>
-        <w:t>ViewHolder</w:t>
-      </w:r>
-      <w:proofErr w:type="spellEnd"/>
-      <w:r>
-        <w:t xml:space="preserve"> with data from the device object, such as the device name, image, any controls or buttons in the view, etc.</w:t>
-      </w:r>
-    </w:p>
-    <w:p>
-      <w:pPr>
-        <w:pStyle w:val="Heading2"/>
-      </w:pPr>
-      <w:proofErr w:type="gramStart"/>
-      <w:r>
-        <w:t>Gateway :</w:t>
-      </w:r>
-      <w:proofErr w:type="gramEnd"/>
-      <w:r>
-        <w:t xml:space="preserve"> Device</w:t>
-      </w:r>
-    </w:p>
-    <w:p>
-      <w:r>
-        <w:t>The Gateway object is derived from the Device object, and contains additional interfaces used to query gateway-owned devices or to configure the gat</w:t>
-      </w:r>
-      <w:r>
-        <w:t>e</w:t>
-      </w:r>
-      <w:r>
-        <w:t>way.</w:t>
-      </w:r>
-    </w:p>
-    <w:p/>
-    <w:p>
-      <w:pPr>
-        <w:pStyle w:val="Heading4"/>
-      </w:pPr>
-      <w:r>
-        <w:t>Interfaces</w:t>
-      </w:r>
-    </w:p>
-    <w:p>
-      <w:pPr>
-        <w:pStyle w:val="Code"/>
-      </w:pPr>
-      <w:r>
-        <w:t xml:space="preserve">Array&lt;Device&gt; </w:t>
-      </w:r>
-      <w:proofErr w:type="spellStart"/>
-      <w:proofErr w:type="gramStart"/>
-      <w:r>
-        <w:t>getNodes</w:t>
-      </w:r>
-      <w:proofErr w:type="spellEnd"/>
-      <w:r>
-        <w:t>(</w:t>
-      </w:r>
-      <w:proofErr w:type="gramEnd"/>
-      <w:r>
-        <w:t>)</w:t>
-      </w:r>
-    </w:p>
-    <w:p>
-      <w:pPr>
-        <w:pStyle w:val="Code"/>
-      </w:pPr>
-    </w:p>
-    <w:p>
-      <w:pPr>
-        <w:pStyle w:val="Heading1"/>
-      </w:pPr>
-      <w:r>
-        <w:t>Steps to Building a Custom App</w:t>
-      </w:r>
-    </w:p>
-    <w:p>
-      <w:pPr>
-        <w:pStyle w:val="Heading2"/>
-      </w:pPr>
-      <w:r>
-        <w:t>Themes</w:t>
-      </w:r>
-    </w:p>
-    <w:p>
-      <w:pPr>
-        <w:pStyle w:val="Heading4"/>
-      </w:pPr>
-      <w:r>
         <w:t>Android</w:t>
       </w:r>
     </w:p>
     <w:p>
-      <w:proofErr w:type="gramStart"/>
-      <w:r>
-        <w:t>The application color scheme can easily be set by editing the colors.xml file and changing the following colors</w:t>
-      </w:r>
-      <w:proofErr w:type="gramEnd"/>
-      <w:r>
-        <w:t>:</w:t>
+      <w:r>
+        <w:t>The application color scheme can easily be set by editing the colors.xml file and changing the following colors:</w:t>
       </w:r>
     </w:p>
     <w:p>
@@ -2987,13 +2553,8 @@
         </w:numPr>
       </w:pPr>
       <w:proofErr w:type="spellStart"/>
-      <w:proofErr w:type="gramStart"/>
-      <w:r>
-        <w:t>app</w:t>
-      </w:r>
-      <w:proofErr w:type="gramEnd"/>
-      <w:r>
-        <w:t>_theme_accent</w:t>
+      <w:r>
+        <w:t>app_theme_accent</w:t>
       </w:r>
       <w:proofErr w:type="spellEnd"/>
     </w:p>
@@ -3006,13 +2567,8 @@
         </w:numPr>
       </w:pPr>
       <w:proofErr w:type="spellStart"/>
-      <w:proofErr w:type="gramStart"/>
-      <w:r>
-        <w:t>app</w:t>
-      </w:r>
-      <w:proofErr w:type="gramEnd"/>
-      <w:r>
-        <w:t>_theme_primary_light</w:t>
+      <w:r>
+        <w:t>app_theme_primary_light</w:t>
       </w:r>
       <w:proofErr w:type="spellEnd"/>
     </w:p>
@@ -3025,13 +2581,8 @@
         </w:numPr>
       </w:pPr>
       <w:proofErr w:type="spellStart"/>
-      <w:proofErr w:type="gramStart"/>
-      <w:r>
-        <w:t>app</w:t>
-      </w:r>
-      <w:proofErr w:type="gramEnd"/>
-      <w:r>
-        <w:t>_theme_primary_medium_light</w:t>
+      <w:r>
+        <w:t>app_theme_primary_medium_light</w:t>
       </w:r>
       <w:proofErr w:type="spellEnd"/>
     </w:p>
@@ -3044,13 +2595,8 @@
         </w:numPr>
       </w:pPr>
       <w:proofErr w:type="spellStart"/>
-      <w:proofErr w:type="gramStart"/>
-      <w:r>
-        <w:t>app</w:t>
-      </w:r>
-      <w:proofErr w:type="gramEnd"/>
-      <w:r>
-        <w:t>_theme_primary</w:t>
+      <w:r>
+        <w:t>app_theme_primary</w:t>
       </w:r>
       <w:proofErr w:type="spellEnd"/>
     </w:p>
@@ -3063,13 +2609,8 @@
         </w:numPr>
       </w:pPr>
       <w:proofErr w:type="spellStart"/>
-      <w:proofErr w:type="gramStart"/>
-      <w:r>
-        <w:t>app</w:t>
-      </w:r>
-      <w:proofErr w:type="gramEnd"/>
-      <w:r>
-        <w:t>_theme_primary_medium_dark</w:t>
+      <w:r>
+        <w:t>app_theme_primary_medium_dark</w:t>
       </w:r>
       <w:proofErr w:type="spellEnd"/>
     </w:p>
@@ -3082,13 +2623,8 @@
         </w:numPr>
       </w:pPr>
       <w:proofErr w:type="spellStart"/>
-      <w:proofErr w:type="gramStart"/>
-      <w:r>
-        <w:t>app</w:t>
-      </w:r>
-      <w:proofErr w:type="gramEnd"/>
-      <w:r>
-        <w:t>_theme_primary_dark</w:t>
+      <w:r>
+        <w:t>app_theme_primary_dark</w:t>
       </w:r>
       <w:proofErr w:type="spellEnd"/>
       <w:r>
@@ -3124,18 +2660,9 @@
       </w:r>
     </w:p>
     <w:p>
-      <w:bookmarkStart w:id="12" w:name="_GoBack"/>
-      <w:del w:id="13" w:author="Brian King" w:date="2015-07-15T10:23:00Z">
-        <w:r>
-          <w:delText>AgileLink</w:delText>
-        </w:r>
-      </w:del>
-      <w:bookmarkEnd w:id="12"/>
-      <w:ins w:id="14" w:author="Brian King" w:date="2015-07-15T10:23:00Z">
-        <w:r>
-          <w:t>AMAP</w:t>
-        </w:r>
-      </w:ins>
+      <w:r>
+        <w:t>AMAP</w:t>
+      </w:r>
       <w:r>
         <w:t xml:space="preserve"> initially has support for two device types: The Ayla EVB, and the smart plug. There are two Device-derived classes in the project, </w:t>
       </w:r>
@@ -3148,17 +2675,12 @@
         <w:t xml:space="preserve"> and </w:t>
       </w:r>
       <w:proofErr w:type="spellStart"/>
-      <w:proofErr w:type="gramStart"/>
       <w:r>
         <w:t>SwitchedDevice</w:t>
       </w:r>
       <w:proofErr w:type="spellEnd"/>
       <w:r>
-        <w:t>, that</w:t>
-      </w:r>
-      <w:proofErr w:type="gramEnd"/>
-      <w:r>
-        <w:t xml:space="preserve"> override the framework’s Device class to provide functionality for those specific devices.</w:t>
+        <w:t>, that override the framework’s Device class to provide functionality for those specific devices.</w:t>
       </w:r>
     </w:p>
     <w:p/>
@@ -3209,12 +2731,10 @@
         </w:numPr>
       </w:pPr>
       <w:proofErr w:type="spellStart"/>
-      <w:proofErr w:type="gramStart"/>
       <w:r>
         <w:t>getPropertyNames</w:t>
       </w:r>
       <w:proofErr w:type="spellEnd"/>
-      <w:proofErr w:type="gramEnd"/>
       <w:r>
         <w:t>()</w:t>
       </w:r>
@@ -3231,17 +2751,12 @@
         <w:t xml:space="preserve">Call </w:t>
       </w:r>
       <w:proofErr w:type="spellStart"/>
-      <w:proofErr w:type="gramStart"/>
       <w:r>
         <w:t>super.getPropertyNames</w:t>
       </w:r>
       <w:proofErr w:type="spellEnd"/>
       <w:r>
-        <w:t>(</w:t>
-      </w:r>
-      <w:proofErr w:type="gramEnd"/>
-      <w:r>
-        <w:t>) and add your own properties to the list before returning it</w:t>
+        <w:t>() and add your own properties to the list before returning it</w:t>
       </w:r>
     </w:p>
     <w:p>
@@ -3253,12 +2768,10 @@
         </w:numPr>
       </w:pPr>
       <w:proofErr w:type="spellStart"/>
-      <w:proofErr w:type="gramStart"/>
       <w:r>
         <w:t>deviceTypeName</w:t>
       </w:r>
       <w:proofErr w:type="spellEnd"/>
-      <w:proofErr w:type="gramEnd"/>
       <w:r>
         <w:t>()</w:t>
       </w:r>
@@ -3284,12 +2797,10 @@
         </w:numPr>
       </w:pPr>
       <w:proofErr w:type="spellStart"/>
-      <w:proofErr w:type="gramStart"/>
       <w:r>
         <w:t>getDeviceDrawable</w:t>
       </w:r>
       <w:proofErr w:type="spellEnd"/>
-      <w:proofErr w:type="gramEnd"/>
       <w:r>
         <w:t>()</w:t>
       </w:r>
@@ -3322,15 +2833,8 @@
           <w:numId w:val="4"/>
         </w:numPr>
       </w:pPr>
-      <w:proofErr w:type="spellStart"/>
-      <w:proofErr w:type="gramStart"/>
-      <w:r>
-        <w:t>registrationType</w:t>
-      </w:r>
-      <w:proofErr w:type="spellEnd"/>
-      <w:proofErr w:type="gramEnd"/>
-      <w:r>
-        <w:t>()</w:t>
+      <w:r>
+        <w:t>registrationType()</w:t>
       </w:r>
     </w:p>
     <w:p>
@@ -3354,12 +2858,10 @@
         </w:numPr>
       </w:pPr>
       <w:proofErr w:type="spellStart"/>
-      <w:proofErr w:type="gramStart"/>
       <w:r>
         <w:t>getItemViewType</w:t>
       </w:r>
       <w:proofErr w:type="spellEnd"/>
-      <w:proofErr w:type="gramEnd"/>
       <w:r>
         <w:t>()</w:t>
       </w:r>
@@ -3385,12 +2887,10 @@
         </w:numPr>
       </w:pPr>
       <w:proofErr w:type="spellStart"/>
-      <w:proofErr w:type="gramStart"/>
       <w:r>
         <w:t>bindViewHolder</w:t>
       </w:r>
       <w:proofErr w:type="spellEnd"/>
-      <w:proofErr w:type="gramEnd"/>
       <w:r>
         <w:t>()</w:t>
       </w:r>
@@ -3427,17 +2927,12 @@
         <w:t xml:space="preserve">If your device supports schedules on one or more of its properties, implement </w:t>
       </w:r>
       <w:proofErr w:type="spellStart"/>
-      <w:proofErr w:type="gramStart"/>
       <w:r>
         <w:t>getSchedulablePropertyNames</w:t>
       </w:r>
       <w:proofErr w:type="spellEnd"/>
       <w:r>
-        <w:t>(</w:t>
-      </w:r>
-      <w:proofErr w:type="gramEnd"/>
-      <w:r>
-        <w:t xml:space="preserve">) and </w:t>
+        <w:t xml:space="preserve">() and </w:t>
       </w:r>
       <w:proofErr w:type="spellStart"/>
       <w:r>
@@ -3511,22 +3006,12 @@
         </w:numPr>
       </w:pPr>
       <w:proofErr w:type="spellStart"/>
-      <w:proofErr w:type="gramStart"/>
       <w:r>
         <w:t>deviceForAylaDevice</w:t>
       </w:r>
       <w:proofErr w:type="spellEnd"/>
-      <w:proofErr w:type="gramEnd"/>
-      <w:r>
-        <w:t>(</w:t>
-      </w:r>
-      <w:proofErr w:type="spellStart"/>
-      <w:r>
-        <w:t>AylaDevice</w:t>
-      </w:r>
-      <w:proofErr w:type="spellEnd"/>
-      <w:r>
-        <w:t>)</w:t>
+      <w:r>
+        <w:t>(AylaDevice)</w:t>
       </w:r>
     </w:p>
     <w:p>
@@ -3538,23 +3023,7 @@
         </w:numPr>
       </w:pPr>
       <w:r>
-        <w:t xml:space="preserve">Return a </w:t>
-      </w:r>
-      <w:proofErr w:type="gramStart"/>
-      <w:r>
-        <w:t>newly-created</w:t>
-      </w:r>
-      <w:proofErr w:type="gramEnd"/>
-      <w:r>
-        <w:t xml:space="preserve"> Device object for the supplied </w:t>
-      </w:r>
-      <w:proofErr w:type="spellStart"/>
-      <w:r>
-        <w:t>AylaDevice</w:t>
-      </w:r>
-      <w:proofErr w:type="spellEnd"/>
-      <w:r>
-        <w:t>. This is where your custom classes are created in response to receiving a list of devices from the server</w:t>
+        <w:t>Return a newly-created Device object for the supplied AylaDevice. This is where your custom classes are created in response to receiving a list of devices from the server</w:t>
       </w:r>
     </w:p>
     <w:p>
@@ -3566,12 +3035,10 @@
         </w:numPr>
       </w:pPr>
       <w:proofErr w:type="spellStart"/>
-      <w:proofErr w:type="gramStart"/>
       <w:r>
         <w:t>viewHolderForViewType</w:t>
       </w:r>
       <w:proofErr w:type="spellEnd"/>
-      <w:proofErr w:type="gramEnd"/>
       <w:r>
         <w:t>(</w:t>
       </w:r>
@@ -3628,17 +3095,12 @@
         <w:t xml:space="preserve"> parameter is set based on the value returned from the device’s </w:t>
       </w:r>
       <w:proofErr w:type="spellStart"/>
-      <w:proofErr w:type="gramStart"/>
       <w:r>
         <w:t>getItemViewType</w:t>
       </w:r>
       <w:proofErr w:type="spellEnd"/>
       <w:r>
-        <w:t>(</w:t>
-      </w:r>
-      <w:proofErr w:type="gramEnd"/>
-      <w:r>
-        <w:t xml:space="preserve">) method. This is where the appropriate </w:t>
+        <w:t xml:space="preserve">() method. This is where the appropriate </w:t>
       </w:r>
       <w:proofErr w:type="spellStart"/>
       <w:r>
@@ -3658,12 +3120,10 @@
         </w:numPr>
       </w:pPr>
       <w:proofErr w:type="spellStart"/>
-      <w:proofErr w:type="gramStart"/>
       <w:r>
         <w:t>getSupportedDeviceClasses</w:t>
       </w:r>
       <w:proofErr w:type="spellEnd"/>
-      <w:proofErr w:type="gramEnd"/>
       <w:r>
         <w:t>()</w:t>
       </w:r>
@@ -3746,16 +3206,9 @@
       <w:r>
         <w:t xml:space="preserve">Building </w:t>
       </w:r>
-      <w:del w:id="15" w:author="Brian King" w:date="2015-07-15T10:23:00Z">
-        <w:r>
-          <w:delText>Agile Link</w:delText>
-        </w:r>
-      </w:del>
-      <w:ins w:id="16" w:author="Brian King" w:date="2015-07-15T10:23:00Z">
-        <w:r>
-          <w:t>AMAP</w:t>
-        </w:r>
-      </w:ins>
+      <w:r>
+        <w:t>AMAP</w:t>
+      </w:r>
     </w:p>
     <w:p>
       <w:pPr>
@@ -3776,7 +3229,6 @@
         </w:rPr>
       </w:pPr>
       <w:proofErr w:type="spellStart"/>
-      <w:proofErr w:type="gramStart"/>
       <w:r>
         <w:rPr>
           <w:sz w:val="20"/>
@@ -3785,7 +3237,6 @@
         <w:t>git</w:t>
       </w:r>
       <w:proofErr w:type="spellEnd"/>
-      <w:proofErr w:type="gramEnd"/>
       <w:r>
         <w:rPr>
           <w:sz w:val="20"/>
@@ -3860,7 +3311,6 @@
         </w:rPr>
       </w:pPr>
       <w:proofErr w:type="spellStart"/>
-      <w:proofErr w:type="gramStart"/>
       <w:r>
         <w:rPr>
           <w:sz w:val="20"/>
@@ -3869,7 +3319,6 @@
         <w:t>mkdir</w:t>
       </w:r>
       <w:proofErr w:type="spellEnd"/>
-      <w:proofErr w:type="gramEnd"/>
       <w:r>
         <w:rPr>
           <w:sz w:val="20"/>
@@ -3905,7 +3354,6 @@
         </w:rPr>
       </w:pPr>
       <w:proofErr w:type="spellStart"/>
-      <w:proofErr w:type="gramStart"/>
       <w:r>
         <w:rPr>
           <w:sz w:val="20"/>
@@ -3914,7 +3362,6 @@
         <w:t>git</w:t>
       </w:r>
       <w:proofErr w:type="spellEnd"/>
-      <w:proofErr w:type="gramEnd"/>
       <w:r>
         <w:rPr>
           <w:sz w:val="20"/>
@@ -3980,7 +3427,6 @@
         </w:rPr>
       </w:pPr>
       <w:proofErr w:type="spellStart"/>
-      <w:proofErr w:type="gramStart"/>
       <w:r>
         <w:rPr>
           <w:sz w:val="20"/>
@@ -3989,7 +3435,6 @@
         <w:t>git</w:t>
       </w:r>
       <w:proofErr w:type="spellEnd"/>
-      <w:proofErr w:type="gramEnd"/>
       <w:r>
         <w:rPr>
           <w:sz w:val="20"/>
@@ -4043,11 +3488,9 @@
       <w:pPr>
         <w:pStyle w:val="Heading2"/>
       </w:pPr>
-      <w:proofErr w:type="gramStart"/>
       <w:r>
         <w:t>iOS</w:t>
       </w:r>
-      <w:proofErr w:type="gramEnd"/>
     </w:p>
     <w:p>
       <w:r>

</xml_diff>